<commit_message>
front end part added some content
</commit_message>
<xml_diff>
--- a/Back-End/Core_Nodejs.docx
+++ b/Back-End/Core_Nodejs.docx
@@ -32,210 +32,242 @@
       <style:text-properties fo:font-size="18pt" fo:font-style="italic" style:text-underline-style="none" fo:font-weight="normal" officeooo:rsid="0028bba4" officeooo:paragraph-rsid="0028bba4" style:font-size-asian="15.75pt" style:font-style-asian="italic" style:font-weight-asian="normal" style:font-size-complex="18pt" style:font-style-complex="italic" style:font-weight-complex="normal"/>
     </style:style>
     <style:style style:name="P3" style:family="paragraph" style:parent-style-name="Standard">
+      <style:text-properties fo:font-size="18pt" fo:font-style="italic" style:text-underline-style="none" fo:font-weight="normal" officeooo:rsid="0028bba4" officeooo:paragraph-rsid="002bb90d" style:font-size-asian="15.75pt" style:font-style-asian="italic" style:font-weight-asian="normal" style:font-size-complex="18pt" style:font-style-complex="italic" style:font-weight-complex="normal"/>
+    </style:style>
+    <style:style style:name="P4" style:family="paragraph" style:parent-style-name="Standard">
       <style:text-properties fo:font-style="italic" officeooo:paragraph-rsid="002bb90d" style:font-style-asian="italic" style:font-style-complex="italic"/>
     </style:style>
-    <style:style style:name="P4" style:family="paragraph" style:parent-style-name="Standard" style:list-style-name="L1">
+    <style:style style:name="P5" style:family="paragraph" style:parent-style-name="Standard">
+      <style:text-properties fo:font-size="14pt" fo:font-style="normal" officeooo:rsid="00317e42" officeooo:paragraph-rsid="00317e42" style:font-size-asian="14pt" style:font-style-asian="normal" style:font-size-complex="14pt" style:font-style-complex="normal"/>
+    </style:style>
+    <style:style style:name="P6" style:family="paragraph" style:parent-style-name="Standard" style:list-style-name="L1">
       <style:text-properties fo:font-size="22pt" fo:font-weight="bold" officeooo:rsid="0011af3e" officeooo:paragraph-rsid="0011af3e" style:font-size-asian="19.25pt" style:font-weight-asian="bold" style:font-size-complex="22pt" style:font-weight-complex="bold"/>
     </style:style>
-    <style:style style:name="P5" style:family="paragraph" style:parent-style-name="Standard" style:list-style-name="L1">
+    <style:style style:name="P7" style:family="paragraph" style:parent-style-name="Standard" style:list-style-name="L1">
       <style:text-properties fo:font-size="22pt" fo:font-weight="bold" officeooo:rsid="0024e9f6" officeooo:paragraph-rsid="0024e9f6" style:font-size-asian="19.25pt" style:font-weight-asian="bold" style:font-size-complex="22pt" style:font-weight-complex="bold"/>
     </style:style>
-    <style:style style:name="P6" style:family="paragraph" style:parent-style-name="Standard" style:list-style-name="L1">
+    <style:style style:name="P8" style:family="paragraph" style:parent-style-name="Standard" style:list-style-name="L1">
       <style:text-properties fo:font-size="22pt" fo:font-weight="bold" officeooo:rsid="002019d5" officeooo:paragraph-rsid="002019d5" style:font-size-asian="19.25pt" style:font-weight-asian="bold" style:font-size-complex="22pt" style:font-weight-complex="bold"/>
     </style:style>
-    <style:style style:name="P7" style:family="paragraph" style:parent-style-name="Standard" style:list-style-name="L1">
+    <style:style style:name="P9" style:family="paragraph" style:parent-style-name="Standard" style:list-style-name="L1">
       <style:text-properties fo:font-size="22pt" fo:font-weight="bold" officeooo:rsid="001a6564" officeooo:paragraph-rsid="001a6564" style:font-size-asian="22pt" style:font-weight-asian="bold" style:font-size-complex="22pt" style:font-weight-complex="bold"/>
     </style:style>
-    <style:style style:name="P8" style:family="paragraph" style:parent-style-name="Standard" style:list-style-name="L1">
+    <style:style style:name="P10" style:family="paragraph" style:parent-style-name="Standard" style:list-style-name="L1">
       <style:text-properties fo:font-size="22pt" fo:font-weight="bold" officeooo:rsid="0011af3e" officeooo:paragraph-rsid="0011af3e" style:font-size-asian="22pt" style:font-weight-asian="bold" style:font-size-complex="22pt" style:font-weight-complex="bold"/>
     </style:style>
-    <style:style style:name="P9" style:family="paragraph" style:parent-style-name="Standard" style:list-style-name="L1">
+    <style:style style:name="P11" style:family="paragraph" style:parent-style-name="Standard" style:list-style-name="L1">
       <style:text-properties fo:font-size="22pt" style:text-underline-style="none" fo:font-weight="bold" officeooo:rsid="0026e3f1" officeooo:paragraph-rsid="0026e3f1" style:font-size-asian="19.25pt" style:font-weight-asian="bold" style:font-size-complex="22pt" style:font-weight-complex="bold"/>
     </style:style>
-    <style:style style:name="P10" style:family="paragraph" style:parent-style-name="Standard" style:list-style-name="L1">
+    <style:style style:name="P12" style:family="paragraph" style:parent-style-name="Standard" style:list-style-name="L1">
       <style:text-properties fo:font-size="22pt" style:text-underline-style="none" fo:font-weight="bold" officeooo:rsid="0028bba4" officeooo:paragraph-rsid="0028bba4" style:font-size-asian="19.25pt" style:font-weight-asian="bold" style:font-size-complex="22pt" style:font-weight-complex="bold"/>
     </style:style>
-    <style:style style:name="P11" style:family="paragraph" style:parent-style-name="Standard" style:list-style-name="L1">
+    <style:style style:name="P13" style:family="paragraph" style:parent-style-name="Standard" style:list-style-name="L1">
       <style:text-properties fo:font-size="22pt" fo:font-style="normal" fo:font-weight="bold" officeooo:rsid="002e0776" officeooo:paragraph-rsid="002e0776" style:font-size-asian="19.25pt" style:font-style-asian="normal" style:font-weight-asian="bold" style:font-size-complex="22pt" style:font-style-complex="normal" style:font-weight-complex="bold"/>
     </style:style>
-    <style:style style:name="P12" style:family="paragraph" style:parent-style-name="Standard" style:list-style-name="L1">
+    <style:style style:name="P14" style:family="paragraph" style:parent-style-name="Standard" style:list-style-name="L1">
       <style:text-properties fo:font-size="22pt" fo:font-style="normal" fo:font-weight="bold" officeooo:rsid="00329ed7" officeooo:paragraph-rsid="00329ed7" style:font-size-asian="19.25pt" style:font-style-asian="normal" style:font-weight-asian="bold" style:font-size-complex="22pt" style:font-style-complex="normal" style:font-weight-complex="bold"/>
     </style:style>
-    <style:style style:name="P13" style:family="paragraph" style:parent-style-name="Standard" style:list-style-name="L1">
-      <style:text-properties fo:font-size="22pt" fo:font-style="italic" style:text-underline-style="none" fo:font-weight="normal" officeooo:rsid="003821fa" officeooo:paragraph-rsid="003821fa" style:font-size-asian="19.25pt" style:font-style-asian="italic" style:font-weight-asian="normal" style:font-size-complex="22pt" style:font-style-complex="italic" style:font-weight-complex="normal"/>
-    </style:style>
-    <style:style style:name="P14" style:family="paragraph" style:parent-style-name="Standard" style:list-style-name="L1">
+    <style:style style:name="P15" style:family="paragraph" style:parent-style-name="Standard" style:list-style-name="L1">
+      <style:text-properties fo:font-size="22pt" fo:font-style="normal" style:text-underline-style="none" fo:font-weight="bold" officeooo:rsid="003ad5bc" officeooo:paragraph-rsid="003ad5bc" style:font-size-asian="19.25pt" style:font-style-asian="normal" style:font-weight-asian="bold" style:font-size-complex="22pt" style:font-style-complex="normal" style:font-weight-complex="bold"/>
+    </style:style>
+    <style:style style:name="P16" style:family="paragraph" style:parent-style-name="Standard" style:list-style-name="L1">
       <style:text-properties fo:font-size="20pt" style:text-underline-style="solid" style:text-underline-width="auto" style:text-underline-color="font-color" fo:font-weight="normal" officeooo:rsid="0011af3e" officeooo:paragraph-rsid="0011af3e" style:font-size-asian="20pt" style:font-weight-asian="normal" style:font-size-complex="20pt" style:font-weight-complex="normal"/>
     </style:style>
-    <style:style style:name="P15" style:family="paragraph" style:parent-style-name="Standard" style:list-style-name="L1">
+    <style:style style:name="P17" style:family="paragraph" style:parent-style-name="Standard" style:list-style-name="L1">
       <style:text-properties fo:font-size="20pt" style:text-underline-style="solid" style:text-underline-width="auto" style:text-underline-color="font-color" fo:font-weight="normal" officeooo:rsid="001a6564" officeooo:paragraph-rsid="001a6564" style:font-size-asian="17.5pt" style:font-weight-asian="normal" style:font-size-complex="20pt" style:font-weight-complex="normal"/>
     </style:style>
-    <style:style style:name="P16" style:family="paragraph" style:parent-style-name="Standard" style:list-style-name="L1">
+    <style:style style:name="P18" style:family="paragraph" style:parent-style-name="Standard" style:list-style-name="L1">
       <style:text-properties fo:font-size="20pt" style:text-underline-style="solid" style:text-underline-width="auto" style:text-underline-color="font-color" fo:font-weight="normal" officeooo:rsid="0024e9f6" officeooo:paragraph-rsid="0024e9f6" style:font-size-asian="17.5pt" style:font-weight-asian="normal" style:font-size-complex="20pt" style:font-weight-complex="normal"/>
     </style:style>
-    <style:style style:name="P17" style:family="paragraph" style:parent-style-name="Standard" style:list-style-name="L1">
+    <style:style style:name="P19" style:family="paragraph" style:parent-style-name="Standard" style:list-style-name="L1">
       <style:text-properties fo:font-size="20pt" style:text-underline-style="solid" style:text-underline-width="auto" style:text-underline-color="font-color" fo:font-weight="normal" officeooo:rsid="002019d5" officeooo:paragraph-rsid="002019d5" style:font-size-asian="17.5pt" style:font-weight-asian="normal" style:font-size-complex="20pt" style:font-weight-complex="normal"/>
     </style:style>
-    <style:style style:name="P18" style:family="paragraph" style:parent-style-name="Standard" style:list-style-name="L1">
+    <style:style style:name="P20" style:family="paragraph" style:parent-style-name="Standard" style:list-style-name="L1">
       <style:text-properties fo:font-size="20pt" style:text-underline-style="solid" style:text-underline-width="auto" style:text-underline-color="font-color" fo:font-weight="normal" officeooo:rsid="0028bba4" officeooo:paragraph-rsid="0028bba4" style:font-size-asian="17.5pt" style:font-weight-asian="normal" style:font-size-complex="20pt" style:font-weight-complex="normal"/>
     </style:style>
-    <style:style style:name="P19" style:family="paragraph" style:parent-style-name="Standard" style:list-style-name="L1">
+    <style:style style:name="P21" style:family="paragraph" style:parent-style-name="Standard" style:list-style-name="L1">
       <style:text-properties fo:font-size="20pt" style:text-underline-style="solid" style:text-underline-width="auto" style:text-underline-color="font-color" style:font-size-asian="20pt" style:font-size-complex="20pt"/>
     </style:style>
-    <style:style style:name="P20" style:family="paragraph" style:parent-style-name="Standard" style:list-style-name="L1">
+    <style:style style:name="P22" style:family="paragraph" style:parent-style-name="Standard" style:list-style-name="L1">
       <style:text-properties fo:font-size="20pt" fo:font-weight="normal" officeooo:rsid="0011af3e" officeooo:paragraph-rsid="0011af3e" style:font-size-asian="20pt" style:font-weight-asian="normal" style:font-size-complex="20pt" style:font-weight-complex="normal"/>
     </style:style>
-    <style:style style:name="P21" style:family="paragraph" style:parent-style-name="Standard" style:list-style-name="L1">
+    <style:style style:name="P23" style:family="paragraph" style:parent-style-name="Standard" style:list-style-name="L1">
       <style:text-properties fo:font-size="20pt" fo:font-weight="normal" officeooo:rsid="001dad0e" officeooo:paragraph-rsid="001dad0e" style:font-size-asian="20pt" style:font-weight-asian="normal" style:font-size-complex="20pt" style:font-weight-complex="normal"/>
     </style:style>
-    <style:style style:name="P22" style:family="paragraph" style:parent-style-name="Standard" style:list-style-name="L1">
+    <style:style style:name="P24" style:family="paragraph" style:parent-style-name="Standard" style:list-style-name="L1">
       <style:text-properties fo:font-size="20pt" style:text-underline-style="none" fo:font-weight="normal" officeooo:rsid="0026e3f1" officeooo:paragraph-rsid="0026e3f1" style:font-size-asian="17.5pt" style:font-weight-asian="normal" style:font-size-complex="20pt" style:font-weight-complex="normal"/>
     </style:style>
-    <style:style style:name="P23" style:family="paragraph" style:parent-style-name="Standard" style:list-style-name="L1">
+    <style:style style:name="P25" style:family="paragraph" style:parent-style-name="Standard" style:list-style-name="L1">
+      <style:paragraph-properties>
+        <style:tab-stops>
+          <style:tab-stop style:position="3.6252in"/>
+        </style:tab-stops>
+      </style:paragraph-properties>
+      <style:text-properties fo:font-size="20pt" style:text-underline-style="none" fo:font-weight="normal" officeooo:rsid="0026e3f1" officeooo:paragraph-rsid="0026e3f1" style:font-size-asian="17.5pt" style:font-weight-asian="normal" style:font-size-complex="20pt" style:font-weight-complex="normal"/>
+    </style:style>
+    <style:style style:name="P26" style:family="paragraph" style:parent-style-name="Standard" style:list-style-name="L1">
       <style:text-properties fo:font-size="20pt" fo:font-style="normal" style:text-underline-style="solid" style:text-underline-width="auto" style:text-underline-color="font-color" fo:font-weight="normal" officeooo:rsid="00299f8a" officeooo:paragraph-rsid="00299f8a" style:font-size-asian="17.5pt" style:font-style-asian="normal" style:font-weight-asian="normal" style:font-size-complex="20pt" style:font-style-complex="normal" style:font-weight-complex="normal"/>
     </style:style>
-    <style:style style:name="P24" style:family="paragraph" style:parent-style-name="Standard" style:list-style-name="L1">
+    <style:style style:name="P27" style:family="paragraph" style:parent-style-name="Standard" style:list-style-name="L1">
       <style:text-properties fo:font-size="20pt" fo:font-style="normal" style:text-underline-style="solid" style:text-underline-width="auto" style:text-underline-color="font-color" fo:font-weight="normal" officeooo:rsid="0029c495" officeooo:paragraph-rsid="0029c495" style:font-size-asian="17.5pt" style:font-style-asian="normal" style:font-weight-asian="normal" style:font-size-complex="20pt" style:font-style-complex="normal" style:font-weight-complex="normal"/>
     </style:style>
-    <style:style style:name="P25" style:family="paragraph" style:parent-style-name="Standard" style:list-style-name="L1">
+    <style:style style:name="P28" style:family="paragraph" style:parent-style-name="Standard" style:list-style-name="L1">
+      <style:text-properties fo:font-size="20pt" fo:font-style="normal" style:text-underline-style="solid" style:text-underline-width="auto" style:text-underline-color="font-color" fo:font-weight="normal" officeooo:rsid="003b98c4" officeooo:paragraph-rsid="003b98c4" style:font-size-asian="17.5pt" style:font-style-asian="normal" style:font-weight-asian="normal" style:font-size-complex="20pt" style:font-style-complex="normal" style:font-weight-complex="normal"/>
+    </style:style>
+    <style:style style:name="P29" style:family="paragraph" style:parent-style-name="Standard" style:list-style-name="L1">
       <style:text-properties fo:font-size="20pt" fo:font-style="normal" style:text-underline-style="solid" style:text-underline-width="auto" style:text-underline-color="font-color" fo:font-weight="normal" officeooo:rsid="00299f8a" officeooo:paragraph-rsid="00299f8a" style:font-size-asian="20pt" style:font-style-asian="normal" style:font-weight-asian="normal" style:font-size-complex="20pt" style:font-style-complex="normal" style:font-weight-complex="normal"/>
     </style:style>
-    <style:style style:name="P26" style:family="paragraph" style:parent-style-name="Standard" style:list-style-name="L1">
+    <style:style style:name="P30" style:family="paragraph" style:parent-style-name="Standard" style:list-style-name="L1">
       <style:text-properties fo:font-size="20pt" fo:font-style="normal" style:text-underline-style="solid" style:text-underline-width="auto" style:text-underline-color="font-color" fo:font-weight="normal" officeooo:rsid="0029c495" officeooo:paragraph-rsid="0029c495" style:font-size-asian="20pt" style:font-style-asian="normal" style:font-weight-asian="normal" style:font-size-complex="20pt" style:font-style-complex="normal" style:font-weight-complex="normal"/>
     </style:style>
-    <style:style style:name="P27" style:family="paragraph" style:parent-style-name="Standard" style:list-style-name="L1">
+    <style:style style:name="P31" style:family="paragraph" style:parent-style-name="Standard" style:list-style-name="L1">
       <style:text-properties fo:font-size="20pt" fo:font-style="normal" style:text-underline-style="solid" style:text-underline-width="auto" style:text-underline-color="font-color" style:font-size-asian="17.5pt" style:font-style-asian="normal" style:font-size-complex="20pt" style:font-style-complex="normal"/>
     </style:style>
-    <style:style style:name="P28" style:family="paragraph" style:parent-style-name="Standard" style:list-style-name="L1">
+    <style:style style:name="P32" style:family="paragraph" style:parent-style-name="Standard" style:list-style-name="L1">
       <style:text-properties fo:font-size="20pt" fo:font-style="normal" style:text-underline-style="solid" style:text-underline-width="auto" style:text-underline-color="font-color" officeooo:rsid="002ef405" officeooo:paragraph-rsid="002ef405" style:font-size-asian="17.5pt" style:font-style-asian="normal" style:font-size-complex="20pt" style:font-style-complex="normal"/>
     </style:style>
-    <style:style style:name="P29" style:family="paragraph" style:parent-style-name="Standard" style:list-style-name="L1">
+    <style:style style:name="P33" style:family="paragraph" style:parent-style-name="Standard" style:list-style-name="L1">
       <style:text-properties fo:font-size="20pt" fo:font-style="normal" style:text-underline-style="solid" style:text-underline-width="auto" style:text-underline-color="font-color" officeooo:rsid="002f497c" officeooo:paragraph-rsid="002f497c" style:font-size-asian="17.5pt" style:font-style-asian="normal" style:font-size-complex="20pt" style:font-style-complex="normal"/>
     </style:style>
-    <style:style style:name="P30" style:family="paragraph" style:parent-style-name="Standard" style:list-style-name="L1">
+    <style:style style:name="P34" style:family="paragraph" style:parent-style-name="Standard" style:list-style-name="L1">
       <style:text-properties fo:font-size="20pt" fo:font-style="normal" style:text-underline-style="none" officeooo:rsid="0034396e" officeooo:paragraph-rsid="0034396e" style:font-size-asian="17.5pt" style:font-style-asian="normal" style:font-size-complex="20pt" style:font-style-complex="normal"/>
     </style:style>
-    <style:style style:name="P31" style:family="paragraph" style:parent-style-name="Standard" style:list-style-name="L1">
+    <style:style style:name="P35" style:family="paragraph" style:parent-style-name="Standard" style:list-style-name="L1">
       <style:text-properties fo:font-size="20pt" fo:font-style="normal" officeooo:rsid="003804f0" officeooo:paragraph-rsid="003804f0" style:font-size-asian="17.5pt" style:font-style-asian="normal" style:font-size-complex="20pt" style:font-style-complex="normal"/>
     </style:style>
-    <style:style style:name="P32" style:family="paragraph" style:parent-style-name="Standard" style:list-style-name="L1">
+    <style:style style:name="P36" style:family="paragraph" style:parent-style-name="Standard" style:list-style-name="L1">
       <style:text-properties fo:font-size="18pt" fo:font-weight="normal" officeooo:rsid="0011af3e" officeooo:paragraph-rsid="0011af3e" style:font-size-asian="15.75pt" style:font-weight-asian="normal" style:font-size-complex="18pt" style:font-weight-complex="normal"/>
     </style:style>
-    <style:style style:name="P33" style:family="paragraph" style:parent-style-name="Standard" style:list-style-name="L1">
+    <style:style style:name="P37" style:family="paragraph" style:parent-style-name="Standard" style:list-style-name="L1">
       <style:text-properties fo:font-size="18pt" fo:font-weight="normal" officeooo:rsid="0013b084" officeooo:paragraph-rsid="0013b084" style:font-size-asian="15.75pt" style:font-weight-asian="normal" style:font-size-complex="18pt" style:font-weight-complex="normal"/>
     </style:style>
-    <style:style style:name="P34" style:family="paragraph" style:parent-style-name="Standard" style:list-style-name="L1">
+    <style:style style:name="P38" style:family="paragraph" style:parent-style-name="Standard" style:list-style-name="L1">
       <style:text-properties fo:font-size="18pt" fo:font-weight="normal" officeooo:rsid="00153f06" officeooo:paragraph-rsid="00153f06" style:font-size-asian="15.75pt" style:font-weight-asian="normal" style:font-size-complex="18pt" style:font-weight-complex="normal"/>
     </style:style>
-    <style:style style:name="P35" style:family="paragraph" style:parent-style-name="Standard" style:list-style-name="L1">
+    <style:style style:name="P39" style:family="paragraph" style:parent-style-name="Standard" style:list-style-name="L1">
       <style:text-properties fo:font-size="18pt" fo:font-weight="normal" officeooo:rsid="001a6564" officeooo:paragraph-rsid="001a6564" style:font-size-asian="15.75pt" style:font-weight-asian="normal" style:font-size-complex="18pt" style:font-weight-complex="normal"/>
     </style:style>
-    <style:style style:name="P36" style:family="paragraph" style:parent-style-name="Standard" style:list-style-name="L1">
+    <style:style style:name="P40" style:family="paragraph" style:parent-style-name="Standard" style:list-style-name="L1">
       <style:text-properties fo:font-size="18pt" fo:font-weight="normal" officeooo:rsid="001aab7e" officeooo:paragraph-rsid="001aab7e" style:font-size-asian="15.75pt" style:font-weight-asian="normal" style:font-size-complex="18pt" style:font-weight-complex="normal"/>
     </style:style>
-    <style:style style:name="P37" style:family="paragraph" style:parent-style-name="Standard" style:list-style-name="L1">
+    <style:style style:name="P41" style:family="paragraph" style:parent-style-name="Standard" style:list-style-name="L1">
       <style:text-properties fo:font-size="18pt" fo:font-weight="normal" officeooo:rsid="001ab7bd" officeooo:paragraph-rsid="001ab7bd" style:font-size-asian="15.75pt" style:font-weight-asian="normal" style:font-size-complex="18pt" style:font-weight-complex="normal"/>
     </style:style>
-    <style:style style:name="P38" style:family="paragraph" style:parent-style-name="Standard" style:list-style-name="L1">
+    <style:style style:name="P42" style:family="paragraph" style:parent-style-name="Standard" style:list-style-name="L1">
       <style:text-properties fo:font-size="18pt" fo:font-weight="normal" officeooo:rsid="002019d5" officeooo:paragraph-rsid="002019d5" style:font-size-asian="18pt" style:font-weight-asian="normal" style:font-size-complex="18pt" style:font-weight-complex="normal"/>
     </style:style>
-    <style:style style:name="P39" style:family="paragraph" style:parent-style-name="Standard" style:list-style-name="L1">
+    <style:style style:name="P43" style:family="paragraph" style:parent-style-name="Standard" style:list-style-name="L1">
       <style:text-properties fo:font-size="18pt" style:text-underline-style="solid" style:text-underline-width="auto" style:text-underline-color="font-color" fo:font-weight="normal" officeooo:rsid="00204521" officeooo:paragraph-rsid="00204521" style:font-size-asian="18pt" style:font-weight-asian="normal" style:font-size-complex="18pt" style:font-weight-complex="normal"/>
     </style:style>
-    <style:style style:name="P40" style:family="paragraph" style:parent-style-name="Standard" style:list-style-name="L1">
+    <style:style style:name="P44" style:family="paragraph" style:parent-style-name="Standard" style:list-style-name="L1">
       <style:text-properties fo:font-size="18pt" fo:font-style="italic" style:text-underline-style="none" fo:font-weight="normal" officeooo:rsid="0028bba4" officeooo:paragraph-rsid="0028bba4" style:font-size-asian="15.75pt" style:font-style-asian="italic" style:font-weight-asian="normal" style:font-size-complex="18pt" style:font-style-complex="italic" style:font-weight-complex="normal"/>
     </style:style>
-    <style:style style:name="P41" style:family="paragraph" style:parent-style-name="Standard">
-      <style:text-properties fo:font-size="18pt" fo:font-style="italic" style:text-underline-style="none" fo:font-weight="normal" officeooo:rsid="0028bba4" officeooo:paragraph-rsid="002bb90d" style:font-size-asian="15.75pt" style:font-style-asian="italic" style:font-weight-asian="normal" style:font-size-complex="18pt" style:font-style-complex="italic" style:font-weight-complex="normal"/>
-    </style:style>
-    <style:style style:name="P42" style:family="paragraph" style:parent-style-name="Standard" style:list-style-name="L1">
+    <style:style style:name="P45" style:family="paragraph" style:parent-style-name="Standard" style:list-style-name="L1">
       <style:text-properties fo:font-size="18pt" fo:font-style="italic" style:text-underline-style="none" fo:font-weight="normal" officeooo:rsid="00299f8a" officeooo:paragraph-rsid="00299f8a" style:font-size-asian="15.75pt" style:font-style-asian="italic" style:font-weight-asian="normal" style:font-size-complex="18pt" style:font-style-complex="italic" style:font-weight-complex="normal"/>
     </style:style>
-    <style:style style:name="P43" style:family="paragraph" style:parent-style-name="Standard" style:list-style-name="L1">
+    <style:style style:name="P46" style:family="paragraph" style:parent-style-name="Standard" style:list-style-name="L1">
       <style:text-properties fo:font-size="18pt" fo:font-style="italic" style:text-underline-style="none" fo:font-weight="normal" officeooo:rsid="0029c495" officeooo:paragraph-rsid="002bb90d" style:font-size-asian="15.75pt" style:font-style-asian="italic" style:font-weight-asian="normal" style:font-size-complex="18pt" style:font-style-complex="italic" style:font-weight-complex="normal"/>
     </style:style>
-    <style:style style:name="P44" style:family="paragraph" style:parent-style-name="Standard" style:list-style-name="L1">
+    <style:style style:name="P47" style:family="paragraph" style:parent-style-name="Standard" style:list-style-name="L1">
       <style:text-properties fo:font-size="18pt" fo:font-style="italic" style:text-underline-style="none" fo:font-weight="normal" officeooo:rsid="0029c495" officeooo:paragraph-rsid="0029c495" style:font-size-asian="18pt" style:font-style-asian="italic" style:font-weight-asian="normal" style:font-size-complex="18pt" style:font-style-complex="italic" style:font-weight-complex="normal"/>
     </style:style>
-    <style:style style:name="P45" style:family="paragraph" style:parent-style-name="Standard" style:list-style-name="L1">
+    <style:style style:name="P48" style:family="paragraph" style:parent-style-name="Standard">
+      <style:text-properties fo:font-size="18pt" fo:font-style="italic" style:text-underline-style="none" fo:font-weight="normal" officeooo:rsid="0029c495" officeooo:paragraph-rsid="0029c495" style:font-size-asian="18pt" style:font-style-asian="italic" style:font-weight-asian="normal" style:font-size-complex="18pt" style:font-style-complex="italic" style:font-weight-complex="normal"/>
+    </style:style>
+    <style:style style:name="P49" style:family="paragraph" style:parent-style-name="Standard" style:list-style-name="L1">
       <style:text-properties fo:font-size="18pt" fo:font-style="italic" style:font-size-asian="15.75pt" style:font-style-asian="italic" style:font-size-complex="18pt" style:font-style-complex="italic"/>
     </style:style>
-    <style:style style:name="P46" style:family="paragraph" style:parent-style-name="Standard" style:list-style-name="L1">
+    <style:style style:name="P50" style:family="paragraph" style:parent-style-name="Standard" style:list-style-name="L1">
       <style:text-properties fo:font-size="18pt" fo:font-style="italic" style:text-underline-style="solid" style:text-underline-width="auto" style:text-underline-color="font-color" officeooo:rsid="0034396e" officeooo:paragraph-rsid="0034396e" style:font-size-asian="15.75pt" style:font-style-asian="italic" style:font-size-complex="18pt" style:font-style-complex="italic"/>
     </style:style>
-    <style:style style:name="P47" style:family="paragraph" style:parent-style-name="Standard" style:list-style-name="L1">
+    <style:style style:name="P51" style:family="paragraph" style:parent-style-name="Standard" style:list-style-name="L1">
       <style:text-properties fo:font-size="18pt" fo:font-style="italic" style:text-underline-style="solid" style:text-underline-width="auto" style:text-underline-color="font-color" officeooo:rsid="003804f0" officeooo:paragraph-rsid="003804f0" style:font-size-asian="18pt" style:font-style-asian="italic" style:font-size-complex="18pt" style:font-style-complex="italic"/>
     </style:style>
-    <style:style style:name="P48" style:family="paragraph" style:parent-style-name="Standard" style:list-style-name="L1">
+    <style:style style:name="P52" style:family="paragraph" style:parent-style-name="Standard" style:list-style-name="L1">
       <style:text-properties fo:font-size="18pt" fo:font-style="normal" officeooo:rsid="002ef405" officeooo:paragraph-rsid="002ef405" style:font-size-asian="15.75pt" style:font-style-asian="normal" style:font-size-complex="18pt" style:font-style-complex="normal"/>
     </style:style>
-    <style:style style:name="P49" style:family="paragraph" style:parent-style-name="Standard" style:list-style-name="L1">
+    <style:style style:name="P53" style:family="paragraph" style:parent-style-name="Standard" style:list-style-name="L1">
       <style:text-properties fo:font-size="18pt" fo:font-style="normal" officeooo:rsid="002f497c" officeooo:paragraph-rsid="002f497c" style:font-size-asian="15.75pt" style:font-style-asian="normal" style:font-size-complex="18pt" style:font-style-complex="normal"/>
     </style:style>
-    <style:style style:name="P50" style:family="paragraph" style:parent-style-name="Standard" style:list-style-name="L1">
+    <style:style style:name="P54" style:family="paragraph" style:parent-style-name="Standard" style:list-style-name="L1">
       <style:text-properties fo:font-size="18pt" fo:font-style="normal" style:text-underline-style="solid" style:text-underline-width="auto" style:text-underline-color="font-color" officeooo:rsid="002ef405" officeooo:paragraph-rsid="002ef405" style:font-size-asian="15.75pt" style:font-style-asian="normal" style:font-size-complex="18pt" style:font-style-complex="normal"/>
     </style:style>
-    <style:style style:name="P51" style:family="paragraph" style:parent-style-name="Standard" style:list-style-name="L1">
+    <style:style style:name="P55" style:family="paragraph" style:parent-style-name="Standard" style:list-style-name="L1">
       <style:text-properties fo:font-size="18pt" fo:font-style="normal" officeooo:rsid="002f497c" officeooo:paragraph-rsid="002f497c" style:font-size-asian="18pt" style:font-style-asian="normal" style:font-size-complex="18pt" style:font-style-complex="normal"/>
     </style:style>
-    <style:style style:name="P52" style:family="paragraph" style:parent-style-name="Standard" style:list-style-name="L1">
+    <style:style style:name="P56" style:family="paragraph" style:parent-style-name="Standard" style:list-style-name="L1">
       <style:text-properties fo:font-size="18pt" fo:font-style="normal" officeooo:rsid="002ffade" officeooo:paragraph-rsid="002ffade" style:font-size-asian="18pt" style:font-style-asian="normal" style:font-size-complex="18pt" style:font-style-complex="normal"/>
     </style:style>
-    <style:style style:name="P53" style:family="paragraph" style:parent-style-name="Standard" style:list-style-name="L1">
+    <style:style style:name="P57" style:family="paragraph" style:parent-style-name="Standard" style:list-style-name="L1">
+      <style:text-properties fo:font-size="18pt" fo:font-style="normal" style:text-underline-style="none" fo:font-weight="normal" officeooo:rsid="003b98c4" officeooo:paragraph-rsid="003b98c4" style:font-size-asian="15.75pt" style:font-style-asian="normal" style:font-weight-asian="normal" style:font-size-complex="18pt" style:font-style-complex="normal" style:font-weight-complex="normal"/>
+    </style:style>
+    <style:style style:name="P58" style:family="paragraph" style:parent-style-name="Standard" style:list-style-name="L1">
+      <style:text-properties fo:font-size="18pt" fo:font-style="normal" style:text-underline-style="none" fo:font-weight="bold" officeooo:rsid="003b98c4" officeooo:paragraph-rsid="003b98c4" style:font-size-asian="15.75pt" style:font-style-asian="normal" style:font-weight-asian="bold" style:font-size-complex="18pt" style:font-style-complex="normal" style:font-weight-complex="bold"/>
+    </style:style>
+    <style:style style:name="P59" style:family="paragraph" style:parent-style-name="Standard" style:list-style-name="L1">
       <style:text-properties fo:font-size="16pt" style:text-underline-style="none" fo:font-weight="normal" officeooo:rsid="0024e9f6" officeooo:paragraph-rsid="0024e9f6" style:font-size-asian="16pt" style:font-weight-asian="normal" style:font-size-complex="16pt" style:font-weight-complex="normal"/>
     </style:style>
-    <style:style style:name="P54" style:family="paragraph" style:parent-style-name="Standard" style:list-style-name="L1">
+    <style:style style:name="P60" style:family="paragraph" style:parent-style-name="Standard" style:list-style-name="L1">
       <style:text-properties fo:font-size="16pt" style:text-underline-style="none" fo:font-weight="normal" officeooo:rsid="00214390" officeooo:paragraph-rsid="00214390" style:font-size-asian="14pt" style:font-weight-asian="normal" style:font-size-complex="16pt" style:font-weight-complex="normal"/>
     </style:style>
-    <style:style style:name="P55" style:family="paragraph" style:parent-style-name="Standard" style:list-style-name="L1">
+    <style:style style:name="P61" style:family="paragraph" style:parent-style-name="Standard" style:list-style-name="L1">
       <style:text-properties fo:font-size="16pt" fo:font-style="normal" officeooo:rsid="002ef405" officeooo:paragraph-rsid="002ef405" style:font-size-asian="14pt" style:font-style-asian="normal" style:font-size-complex="16pt" style:font-style-complex="normal"/>
     </style:style>
-    <style:style style:name="P56" style:family="paragraph" style:parent-style-name="Standard" style:list-style-name="L1">
+    <style:style style:name="P62" style:family="paragraph" style:parent-style-name="Standard" style:list-style-name="L1">
       <style:text-properties fo:font-size="16pt" fo:font-style="normal" officeooo:rsid="00360d42" officeooo:paragraph-rsid="00360d42" style:font-size-asian="14pt" style:font-style-asian="normal" style:font-size-complex="16pt" style:font-style-complex="normal"/>
     </style:style>
-    <style:style style:name="P57" style:family="paragraph" style:parent-style-name="Standard" style:list-style-name="L1">
+    <style:style style:name="P63" style:family="paragraph" style:parent-style-name="Standard" style:list-style-name="L1">
       <style:text-properties fo:font-size="16pt" fo:font-style="normal" style:text-underline-style="solid" style:text-underline-width="auto" style:text-underline-color="font-color" officeooo:rsid="00317e42" officeooo:paragraph-rsid="00317e42" style:font-size-asian="16pt" style:font-style-asian="normal" style:font-size-complex="16pt" style:font-style-complex="normal"/>
     </style:style>
-    <style:style style:name="P58" style:family="paragraph" style:parent-style-name="Standard" style:list-style-name="L1">
+    <style:style style:name="P64" style:family="paragraph" style:parent-style-name="Standard" style:list-style-name="L1">
+      <style:text-properties fo:font-size="16pt" fo:font-style="normal" style:text-underline-style="solid" style:text-underline-width="auto" style:text-underline-color="font-color" fo:font-weight="normal" officeooo:rsid="003eb2a7" officeooo:paragraph-rsid="003eb2a7" style:font-size-asian="14pt" style:font-style-asian="normal" style:font-weight-asian="normal" style:font-size-complex="16pt" style:font-style-complex="normal" style:font-weight-complex="normal"/>
+    </style:style>
+    <style:style style:name="P65" style:family="paragraph" style:parent-style-name="Standard" style:list-style-name="L1">
       <style:text-properties fo:font-size="16pt" fo:font-style="normal" fo:font-weight="bold" officeooo:rsid="00360d42" officeooo:paragraph-rsid="00360d42" style:font-size-asian="14pt" style:font-style-asian="normal" style:font-weight-asian="bold" style:font-size-complex="16pt" style:font-style-complex="normal" style:font-weight-complex="bold"/>
     </style:style>
-    <style:style style:name="P59" style:family="paragraph" style:parent-style-name="Standard" style:list-style-name="L1">
+    <style:style style:name="P66" style:family="paragraph" style:parent-style-name="Standard" style:list-style-name="L1">
       <style:text-properties fo:font-size="16pt" fo:font-style="normal" style:text-underline-style="none" fo:font-weight="bold" officeooo:rsid="003804f0" officeooo:paragraph-rsid="003804f0" style:font-size-asian="14pt" style:font-style-asian="normal" style:font-weight-asian="bold" style:font-size-complex="16pt" style:font-style-complex="normal" style:font-weight-complex="bold"/>
     </style:style>
-    <style:style style:name="P60" style:family="paragraph" style:parent-style-name="Standard" style:list-style-name="L1">
+    <style:style style:name="P67" style:family="paragraph" style:parent-style-name="Standard" style:list-style-name="L1">
       <style:text-properties fo:font-size="16pt" fo:font-style="normal" style:text-underline-style="none" fo:font-weight="bold" officeooo:rsid="003821fa" officeooo:paragraph-rsid="003821fa" style:font-size-asian="14pt" style:font-style-asian="normal" style:font-weight-asian="bold" style:font-size-complex="16pt" style:font-style-complex="normal" style:font-weight-complex="bold"/>
     </style:style>
-    <style:style style:name="P61" style:family="paragraph" style:parent-style-name="Standard" style:list-style-name="L1">
+    <style:style style:name="P68" style:family="paragraph" style:parent-style-name="Standard" style:list-style-name="L1">
       <style:text-properties fo:font-size="16pt" fo:font-style="italic" officeooo:rsid="0036b21e" officeooo:paragraph-rsid="0036b21e" style:font-size-asian="14pt" style:font-style-asian="italic" style:font-size-complex="16pt" style:font-style-complex="italic"/>
     </style:style>
-    <style:style style:name="P62" style:family="paragraph" style:parent-style-name="Standard" style:list-style-name="L1">
+    <style:style style:name="P69" style:family="paragraph" style:parent-style-name="Standard" style:list-style-name="L1">
       <style:text-properties fo:font-size="14pt" style:text-underline-style="none" fo:font-weight="normal" officeooo:rsid="00214390" officeooo:paragraph-rsid="00214390" style:font-size-asian="14pt" style:font-weight-asian="normal" style:font-size-complex="14pt" style:font-weight-complex="normal"/>
     </style:style>
-    <style:style style:name="P63" style:family="paragraph" style:parent-style-name="Standard" style:list-style-name="L1">
+    <style:style style:name="P70" style:family="paragraph" style:parent-style-name="Standard" style:list-style-name="L1">
       <style:text-properties fo:font-size="14pt" style:text-underline-style="none" fo:font-weight="normal" officeooo:rsid="00214390" officeooo:paragraph-rsid="00214390" style:font-size-asian="12.25pt" style:font-weight-asian="normal" style:font-size-complex="14pt" style:font-weight-complex="normal"/>
     </style:style>
-    <style:style style:name="P64" style:family="paragraph" style:parent-style-name="Standard" style:list-style-name="L1">
+    <style:style style:name="P71" style:family="paragraph" style:parent-style-name="Standard" style:list-style-name="L1">
       <style:text-properties fo:font-size="14pt" style:text-underline-style="none" fo:font-weight="normal" officeooo:rsid="0021a0e0" officeooo:paragraph-rsid="0021a0e0" style:font-size-asian="12.25pt" style:font-weight-asian="normal" style:font-size-complex="14pt" style:font-weight-complex="normal"/>
     </style:style>
-    <style:style style:name="P65" style:family="paragraph" style:parent-style-name="Standard" style:list-style-name="L1">
+    <style:style style:name="P72" style:family="paragraph" style:parent-style-name="Standard" style:list-style-name="L1">
       <style:text-properties fo:font-size="14pt" fo:font-style="normal" officeooo:rsid="00317e42" officeooo:paragraph-rsid="00317e42" style:font-size-asian="14pt" style:font-style-asian="normal" style:font-size-complex="14pt" style:font-style-complex="normal"/>
     </style:style>
-    <style:style style:name="P66" style:family="paragraph" style:parent-style-name="Standard">
-      <style:text-properties fo:font-size="14pt" fo:font-style="normal" officeooo:rsid="00317e42" officeooo:paragraph-rsid="00317e42" style:font-size-asian="14pt" style:font-style-asian="normal" style:font-size-complex="14pt" style:font-style-complex="normal"/>
-    </style:style>
-    <style:style style:name="P67" style:family="paragraph" style:parent-style-name="Standard" style:list-style-name="L1">
+    <style:style style:name="P73" style:family="paragraph" style:parent-style-name="Standard" style:list-style-name="L1">
+      <style:text-properties fo:font-size="14pt" fo:font-style="normal" style:text-underline-style="none" fo:font-weight="normal" officeooo:rsid="003eb2a7" officeooo:paragraph-rsid="003eb2a7" style:font-size-asian="12.25pt" style:font-style-asian="normal" style:font-weight-asian="normal" style:font-size-complex="14pt" style:font-style-complex="normal" style:font-weight-complex="normal"/>
+    </style:style>
+    <style:style style:name="P74" style:family="paragraph" style:parent-style-name="Standard" style:list-style-name="L1">
       <style:text-properties fo:font-size="14pt" fo:font-style="italic" officeooo:rsid="00360d42" officeooo:paragraph-rsid="00360d42" style:font-size-asian="12.25pt" style:font-style-asian="italic" style:font-size-complex="14pt" style:font-style-complex="italic"/>
     </style:style>
-    <style:style style:name="P68" style:family="paragraph" style:parent-style-name="Standard" style:list-style-name="L1">
+    <style:style style:name="P75" style:family="paragraph" style:parent-style-name="Standard" style:list-style-name="L1">
       <style:text-properties fo:font-size="14pt" fo:font-style="italic" style:text-underline-style="none" fo:font-weight="normal" officeooo:rsid="003804f0" officeooo:paragraph-rsid="003804f0" style:font-size-asian="12.25pt" style:font-style-asian="italic" style:font-weight-asian="normal" style:font-size-complex="14pt" style:font-style-complex="italic" style:font-weight-complex="normal"/>
     </style:style>
-    <style:style style:name="P69" style:family="paragraph" style:parent-style-name="Standard" style:list-style-name="L1">
+    <style:style style:name="P76" style:family="paragraph" style:parent-style-name="Standard" style:list-style-name="L1">
       <style:text-properties fo:font-size="14pt" fo:font-style="italic" style:text-underline-style="none" fo:font-weight="normal" officeooo:rsid="003821fa" officeooo:paragraph-rsid="003821fa" style:font-size-asian="12.25pt" style:font-style-asian="italic" style:font-weight-asian="normal" style:font-size-complex="14pt" style:font-style-complex="italic" style:font-weight-complex="normal"/>
     </style:style>
-    <style:style style:name="P70" style:family="paragraph" style:parent-style-name="Standard" style:list-style-name="L1">
+    <style:style style:name="P77" style:family="paragraph" style:parent-style-name="Standard" style:list-style-name="L1">
       <style:text-properties fo:font-size="14pt" fo:font-style="italic" style:text-underline-style="none" fo:font-weight="normal" officeooo:rsid="003821fa" officeooo:paragraph-rsid="003821fa" style:font-size-asian="14pt" style:font-style-asian="italic" style:font-weight-asian="normal" style:font-size-complex="14pt" style:font-style-complex="italic" style:font-weight-complex="normal"/>
     </style:style>
-    <style:style style:name="P71" style:family="paragraph">
+    <style:style style:name="P78" style:family="paragraph" style:parent-style-name="Standard" style:list-style-name="L1">
+      <style:text-properties fo:font-size="14pt" fo:font-style="italic" style:text-underline-style="none" fo:font-weight="normal" officeooo:rsid="0041ea7b" officeooo:paragraph-rsid="0041ea7b" style:font-size-asian="14pt" style:font-style-asian="italic" style:font-weight-asian="normal" style:font-size-complex="14pt" style:font-style-complex="italic" style:font-weight-complex="normal"/>
+    </style:style>
+    <style:style style:name="P79" style:family="paragraph" style:parent-style-name="Standard" style:list-style-name="L1">
+      <style:text-properties fo:font-size="14pt" fo:font-style="italic" style:text-underline-style="none" fo:font-weight="normal" officeooo:rsid="00299f8a" officeooo:paragraph-rsid="00299f8a" style:font-size-asian="14pt" style:font-style-asian="italic" style:font-weight-asian="normal" style:font-size-complex="14pt" style:font-style-complex="italic" style:font-weight-complex="normal"/>
+    </style:style>
+    <style:style style:name="P80" style:family="paragraph">
       <style:paragraph-properties fo:text-align="center"/>
     </style:style>
     <style:style style:name="T1" style:family="text">
@@ -272,10 +304,31 @@
       <style:text-properties fo:font-size="14pt" fo:font-style="italic" fo:font-weight="normal" style:font-style-asian="italic" style:font-weight-asian="normal" style:font-size-complex="14pt" style:font-style-complex="italic" style:font-weight-complex="normal"/>
     </style:style>
     <style:style style:name="T12" style:family="text">
+      <style:text-properties fo:font-size="14pt" style:font-size-asian="14pt" style:font-size-complex="14pt"/>
+    </style:style>
+    <style:style style:name="T13" style:family="text">
+      <style:text-properties fo:font-size="14pt" officeooo:rsid="004470cc" style:font-size-asian="14pt" style:font-size-complex="14pt"/>
+    </style:style>
+    <style:style style:name="T14" style:family="text">
+      <style:text-properties fo:font-size="14pt" officeooo:rsid="0044e77c" style:font-size-asian="14pt" style:font-size-complex="14pt"/>
+    </style:style>
+    <style:style style:name="T15" style:family="text">
+      <style:text-properties fo:font-size="14pt" style:text-underline-style="solid" style:text-underline-width="auto" style:text-underline-color="font-color" style:font-size-asian="14pt" style:font-size-complex="14pt"/>
+    </style:style>
+    <style:style style:name="T16" style:family="text">
       <style:text-properties officeooo:rsid="0036b21e"/>
     </style:style>
-    <style:style style:name="T13" style:family="text">
+    <style:style style:name="T17" style:family="text">
       <style:text-properties fo:font-weight="bold" style:font-weight-asian="bold" style:font-weight-complex="bold"/>
+    </style:style>
+    <style:style style:name="T18" style:family="text">
+      <style:text-properties fo:font-size="13pt" fo:font-style="italic" officeooo:rsid="003d9267" style:font-size-asian="13pt" style:font-style-asian="italic" style:font-size-complex="13pt" style:font-style-complex="italic"/>
+    </style:style>
+    <style:style style:name="T19" style:family="text">
+      <style:text-properties fo:font-size="13pt" fo:font-style="italic" officeooo:rsid="003eb2a7" style:font-size-asian="13pt" style:font-style-asian="italic" style:font-size-complex="13pt" style:font-style-complex="italic"/>
+    </style:style>
+    <style:style style:name="T20" style:family="text">
+      <style:text-properties officeooo:rsid="0045e4c3"/>
     </style:style>
     <text:list-style style:name="L1">
       <text:list-level-style-bullet text:level="1" text:style-name="Bullet_20_Symbols" loext:num-list-format="%1%" text:bullet-char="">
@@ -359,75 +412,75 @@
         <text:sequence-decl text:display-outline-level="0" text:name="Figure"/>
       </text:sequence-decls>
       <text:p text:style-name="P1">Core Node.js</text:p>
-      <text:list xml:id="list3675976552" text:style-name="L1">
+      <text:list xml:id="list1006309556" text:style-name="L1">
         <text:list-item>
-          <text:p text:style-name="P4">Introduction to Node.js:</text:p>
+          <text:p text:style-name="P6">Introduction to Node.js:</text:p>
           <text:list>
             <text:list-item>
-              <text:p text:style-name="P14">What is Node.js?</text:p>
-              <text:list>
-                <text:list-item>
-                  <text:p text:style-name="P32">Node.js is an open-source runtime environment that allows developers to execute JavaScript code on the server side, outside of a web browser. It's built on the V8 JavaScript engine developed by Google for its Chrome browser, and it enables developers to build scalable, high-performance, and efficient network applications. Node.js provides an event-driven, non-blocking architecture that makes it particularly suitable for handling I/O-heavy and real-time applications.</text:p>
-                </text:list-item>
-              </text:list>
-            </text:list-item>
-            <text:list-item>
-              <text:p text:style-name="P14">History and evolution of Node.js.</text:p>
-              <text:list>
-                <text:list-item>
-                  <text:p text:style-name="P33">Creator: Ryan Dhal </text:p>
-                </text:list-item>
-                <text:list-item>
-                  <text:p text:style-name="P33">Date: Feb 22, 2011</text:p>
-                </text:list-item>
-                <text:list-item>
-                  <text:p text:style-name="P34">Uses: Google Chrome V8 Engine</text:p>
-                </text:list-item>
-              </text:list>
-            </text:list-item>
-            <text:list-item>
-              <text:p text:style-name="P14">Key features and advantages of using Node.js.</text:p>
-              <text:list>
-                <text:list-item>
-                  <text:p text:style-name="P32">Non-blocking, Asynchronous Architecture</text:p>
-                </text:list-item>
-                <text:list-item>
-                  <text:p text:style-name="P32">Fast Execution</text:p>
-                </text:list-item>
-                <text:list-item>
-                  <text:p text:style-name="P32">Unified Language</text:p>
-                </text:list-item>
-                <text:list-item>
-                  <text:p text:style-name="P32">Rich Package Ecosystem (NPM)</text:p>
-                </text:list-item>
-                <text:list-item>
-                  <text:p text:style-name="P32">Scalability</text:p>
+              <text:p text:style-name="P16">What is Node.js?</text:p>
+              <text:list>
+                <text:list-item>
+                  <text:p text:style-name="P36">Node.js is an open-source runtime environment that allows developers to execute JavaScript code on the server side, outside of a web browser. It's built on the V8 JavaScript engine developed by Google for its Chrome browser, and it enables developers to build scalable, high-performance, and efficient network applications. Node.js provides an event-driven, non-blocking architecture that makes it particularly suitable for handling I/O-heavy and real-time applications.</text:p>
+                </text:list-item>
+              </text:list>
+            </text:list-item>
+            <text:list-item>
+              <text:p text:style-name="P16">History and evolution of Node.js.</text:p>
+              <text:list>
+                <text:list-item>
+                  <text:p text:style-name="P37">Creator: Ryan Dhal </text:p>
+                </text:list-item>
+                <text:list-item>
+                  <text:p text:style-name="P37">Date: Feb 22, 2011</text:p>
+                </text:list-item>
+                <text:list-item>
+                  <text:p text:style-name="P38">Uses: Google Chrome V8 Engine</text:p>
+                </text:list-item>
+              </text:list>
+            </text:list-item>
+            <text:list-item>
+              <text:p text:style-name="P16">Key features and advantages of using Node.js.</text:p>
+              <text:list>
+                <text:list-item>
+                  <text:p text:style-name="P36">Non-blocking, Asynchronous Architecture</text:p>
+                </text:list-item>
+                <text:list-item>
+                  <text:p text:style-name="P36">Fast Execution</text:p>
+                </text:list-item>
+                <text:list-item>
+                  <text:p text:style-name="P36">Unified Language</text:p>
+                </text:list-item>
+                <text:list-item>
+                  <text:p text:style-name="P36">Rich Package Ecosystem (NPM)</text:p>
+                </text:list-item>
+                <text:list-item>
+                  <text:p text:style-name="P36">Scalability</text:p>
                 </text:list-item>
               </text:list>
             </text:list-item>
           </text:list>
         </text:list-item>
         <text:list-item>
-          <text:p text:style-name="P7">How Node.js work?</text:p>
+          <text:p text:style-name="P9">How Node.js work?</text:p>
           <text:list>
             <text:list-item>
-              <text:p text:style-name="P15">
+              <text:p text:style-name="P17">
                 <text:span text:style-name="T3">Network </text:span>
                 I/O Operations: 
               </text:p>
               <text:list>
                 <text:list-item>
-                  <text:p text:style-name="P35">
-                    <draw:line text:anchor-type="paragraph" draw:z-index="0" draw:name="Horizontal line 1" draw:style-name="gr3" draw:text-style-name="P71" svg:x1="2.5835in" svg:y1="0.1571in" svg:x2="2.8854in" svg:y2="0.1571in">
+                  <text:p text:style-name="P39">
+                    <draw:line text:anchor-type="paragraph" draw:z-index="0" draw:name="Horizontal line 1" draw:style-name="gr3" draw:text-style-name="P80" svg:x1="2.5835in" svg:y1="0.1571in" svg:x2="2.8854in" svg:y2="0.1571in">
                       <text:p/>
                     </draw:line>
-                    <draw:line text:anchor-type="paragraph" draw:z-index="1" draw:name="Horizontal line 2" draw:style-name="gr3" draw:text-style-name="P71" svg:x1="5.3543in" svg:y1="0.1362in" svg:x2="5.6772in" svg:y2="0.1362in">
+                    <draw:line text:anchor-type="paragraph" draw:z-index="1" draw:name="Horizontal line 2" draw:style-name="gr3" draw:text-style-name="P80" svg:x1="5.3543in" svg:y1="0.1362in" svg:x2="5.6772in" svg:y2="0.1362in">
                       <text:p/>
                     </draw:line>
-                    <draw:line text:anchor-type="paragraph" draw:z-index="2" draw:name="Horizontal line 3" draw:style-name="gr2" draw:text-style-name="P71" svg:x1="3.6772in" svg:y1="0.4484in" svg:x2="4.0524in" svg:y2="0.4484in">
+                    <draw:line text:anchor-type="paragraph" draw:z-index="2" draw:name="Horizontal line 3" draw:style-name="gr2" draw:text-style-name="P80" svg:x1="3.6772in" svg:y1="0.4484in" svg:x2="4.0524in" svg:y2="0.4484in">
                       <text:p/>
                     </draw:line>
-                    <draw:line text:anchor-type="paragraph" draw:z-index="3" draw:name="Horizontal line 4" draw:style-name="gr2" draw:text-style-name="P71" svg:x1="5.7917in" svg:y1="0.4902in" svg:x2="6.1669in" svg:y2="0.4902in">
+                    <draw:line text:anchor-type="paragraph" draw:z-index="3" draw:name="Horizontal line 4" draw:style-name="gr2" draw:text-style-name="P80" svg:x1="5.7917in" svg:y1="0.4902in" svg:x2="6.1669in" svg:y2="0.4902in">
                       <text:p/>
                     </draw:line>
                     Request accept
@@ -448,118 +501,118 @@
                   </text:p>
                 </text:list-item>
                 <text:list-item>
-                  <text:p text:style-name="P36">Above this work do using network.</text:p>
-                </text:list-item>
-                <text:list-item>
-                  <text:p text:style-name="P37">Node.js only performance smooth networking tasks.</text:p>
+                  <text:p text:style-name="P40">Above this work do using network.</text:p>
+                </text:list-item>
+                <text:list-item>
+                  <text:p text:style-name="P41">Node.js only performance smooth networking tasks.</text:p>
                 </text:list-item>
               </text:list>
             </text:list-item>
           </text:list>
         </text:list-item>
         <text:list-item>
-          <text:p text:style-name="P8">Setting Up Environment:</text:p>
+          <text:p text:style-name="P10">Setting Up Environment:</text:p>
           <text:list>
             <text:list-item>
-              <text:p text:style-name="P20">Installing Node.js and npm (Node Package Manager).</text:p>
-            </text:list-item>
-            <text:list-item>
-              <text:p text:style-name="P20">Basic usage of npm.</text:p>
-            </text:list-item>
-            <text:list-item>
-              <text:p text:style-name="P21">Or NPM with Yarn.</text:p>
+              <text:p text:style-name="P22">Installing Node.js and npm (Node Package Manager).</text:p>
+            </text:list-item>
+            <text:list-item>
+              <text:p text:style-name="P22">Basic usage of npm.</text:p>
+            </text:list-item>
+            <text:list-item>
+              <text:p text:style-name="P23">Or NPM with Yarn.</text:p>
             </text:list-item>
           </text:list>
         </text:list-item>
         <text:list-item>
-          <text:p text:style-name="P5">
+          <text:p text:style-name="P7">
             <text:soft-page-break/>
             Global Object:
           </text:p>
           <text:list>
             <text:list-item>
-              <text:p text:style-name="P16">Methods:</text:p>
-              <text:list>
-                <text:list-item>
-                  <text:p text:style-name="P53">
+              <text:p text:style-name="P18">Methods:</text:p>
+              <text:list>
+                <text:list-item>
+                  <text:p text:style-name="P59">
                     <text:span text:style-name="T5">setTimeout(callback, delay[, ...args]):</text:span>
                      Executes a callback function after a specified delay (in milliseconds).
                   </text:p>
                 </text:list-item>
                 <text:list-item>
-                  <text:p text:style-name="P53">
+                  <text:p text:style-name="P59">
                     <text:span text:style-name="T5">clearTimeout(timeoutObject):</text:span>
                      Clears a timeout previously set with setTimeout().
                   </text:p>
                 </text:list-item>
                 <text:list-item>
-                  <text:p text:style-name="P53">
+                  <text:p text:style-name="P59">
                     <text:span text:style-name="T5">setInterval(callback, delay[, ...args])</text:span>
                     : Repeatedly executes a callback function with a fixed delay between executions.
                   </text:p>
                 </text:list-item>
                 <text:list-item>
-                  <text:p text:style-name="P53">
+                  <text:p text:style-name="P59">
                     <text:span text:style-name="T5">clearInterval(intervalObject): </text:span>
                     Clears an interval previously set with setInterval().
                   </text:p>
                 </text:list-item>
                 <text:list-item>
-                  <text:p text:style-name="P53">
+                  <text:p text:style-name="P59">
                     <text:span text:style-name="T5">setImmediate(callback[, ...args]):</text:span>
                      Executes a callback function in the next iteration of the event loop, right after I/O events.
                   </text:p>
                 </text:list-item>
                 <text:list-item>
-                  <text:p text:style-name="P53">
+                  <text:p text:style-name="P59">
                     <text:span text:style-name="T5">clearImmediate(immediateObject):</text:span>
                      Clears an immediate previously set with setImmediate().
                   </text:p>
                 </text:list-item>
                 <text:list-item>
-                  <text:p text:style-name="P53">
+                  <text:p text:style-name="P59">
                     <text:span text:style-name="T5">console:</text:span>
                      An object that provides methods for logging information to the console, like console.log().
                   </text:p>
                 </text:list-item>
                 <text:list-item>
-                  <text:p text:style-name="P53">
+                  <text:p text:style-name="P59">
                     <text:span text:style-name="T5">process:</text:span>
                      An object that represents the current Node.js process and provides various methods and properties for process management.
                   </text:p>
                 </text:list-item>
                 <text:list-item>
-                  <text:p text:style-name="P53">
+                  <text:p text:style-name="P59">
                     <text:span text:style-name="T5">require(id):</text:span>
                      Used to import modules in Node.js.
                   </text:p>
                 </text:list-item>
                 <text:list-item>
-                  <text:p text:style-name="P53">__dirname: The directory name of the current module.</text:p>
-                </text:list-item>
-                <text:list-item>
-                  <text:p text:style-name="P53">__filename: The filename of the current module.</text:p>
-                </text:list-item>
-                <text:list-item>
-                  <text:p text:style-name="P53">
+                  <text:p text:style-name="P59">__dirname: The directory name of the current module.</text:p>
+                </text:list-item>
+                <text:list-item>
+                  <text:p text:style-name="P59">__filename: The filename of the current module.</text:p>
+                </text:list-item>
+                <text:list-item>
+                  <text:p text:style-name="P59">
                     <text:span text:style-name="T5">Buffer:</text:span>
                      A class for working with binary data directly.
                   </text:p>
                 </text:list-item>
                 <text:list-item>
-                  <text:p text:style-name="P53">
+                  <text:p text:style-name="P59">
                     <text:span text:style-name="T5">module: </text:span>
                     A reference to the current module.
                   </text:p>
                 </text:list-item>
                 <text:list-item>
-                  <text:p text:style-name="P53">
+                  <text:p text:style-name="P59">
                     <text:span text:style-name="T5">exports: </text:span>
                     An object used to expose functionality from a module.
                   </text:p>
                 </text:list-item>
                 <text:list-item>
-                  <text:p text:style-name="P53">
+                  <text:p text:style-name="P59">
                     <text:span text:style-name="T5">globalThis:</text:span>
                      A reference to the global object, which can be accessed consistently across different JavaScript environments (Node.js and browsers).
                   </text:p>
@@ -569,33 +622,33 @@
           </text:list>
         </text:list-item>
         <text:list-item>
-          <text:p text:style-name="P6">Node.js Modules and CommonJS:</text:p>
+          <text:p text:style-name="P8">Node.js Modules and CommonJS:</text:p>
           <text:list>
             <text:list-item>
-              <text:p text:style-name="P17">
-                <draw:line text:anchor-type="paragraph" draw:z-index="4" draw:name="Vertical line 1" draw:style-name="gr1" draw:text-style-name="P71" svg:x1="0.448in" svg:y1="0.1083in" svg:x2="0.448in" svg:y2="0.3272in">
+              <text:p text:style-name="P19">
+                <draw:line text:anchor-type="paragraph" draw:z-index="4" draw:name="Vertical line 1" draw:style-name="gr1" draw:text-style-name="P80" svg:x1="0.448in" svg:y1="0.1083in" svg:x2="0.448in" svg:y2="0.3272in">
                   <text:p/>
                 </draw:line>
                 CommonJS:
               </text:p>
               <text:list>
                 <text:list-item>
-                  <text:p text:style-name="P38">
-                    <draw:line text:anchor-type="paragraph" draw:z-index="5" draw:name="Horizontal line 5" draw:style-name="gr1" draw:text-style-name="P71" svg:x1="0.448in" svg:y1="0.0071in" svg:x2="0.7083in" svg:y2="0.0071in">
+                  <text:p text:style-name="P42">
+                    <draw:line text:anchor-type="paragraph" draw:z-index="5" draw:name="Horizontal line 5" draw:style-name="gr1" draw:text-style-name="P80" svg:x1="0.448in" svg:y1="0.0071in" svg:x2="0.7083in" svg:y2="0.0071in">
                       <text:p/>
                     </draw:line>
-                    <draw:line text:anchor-type="paragraph" draw:z-index="6" draw:name="Vertical line 2" draw:style-name="gr1" draw:text-style-name="P71" svg:x1="0.7083in" svg:y1="0.0071in" svg:x2="0.7083in" svg:y2="1.7154in">
+                    <draw:line text:anchor-type="paragraph" draw:z-index="6" draw:name="Vertical line 2" draw:style-name="gr1" draw:text-style-name="P80" svg:x1="0.7083in" svg:y1="0.0071in" svg:x2="0.7083in" svg:y2="1.7154in">
                       <text:p/>
                     </draw:line>
                     CommonJS is a module specification that was initially developed for server-side JavaScript environments like Node.js. It introduced the concept of modules to JavaScript, allowing developers to define modules with encapsulated code and share them across different parts of an application.
                   </text:p>
                 </text:list-item>
                 <text:list-item>
-                  <text:p text:style-name="P39">
-                    <draw:line text:anchor-type="paragraph" draw:z-index="7" draw:name="Horizontal line 6" draw:style-name="gr1" draw:text-style-name="P71" svg:x1="0.7083in" svg:y1="0.278in" svg:x2="0.9583in" svg:y2="0.278in">
+                  <text:p text:style-name="P43">
+                    <draw:line text:anchor-type="paragraph" draw:z-index="7" draw:name="Horizontal line 6" draw:style-name="gr1" draw:text-style-name="P80" svg:x1="0.7083in" svg:y1="0.278in" svg:x2="0.9583in" svg:y2="0.278in">
                       <text:p/>
                     </draw:line>
-                    <draw:line text:anchor-type="paragraph" draw:z-index="9" draw:name="Vertical line 3" draw:style-name="gr1" draw:text-style-name="P71" svg:x1="0.9583in" svg:y1="0.278in" svg:x2="0.9583in" svg:y2="1.3008in">
+                    <draw:line text:anchor-type="paragraph" draw:z-index="9" draw:name="Vertical line 3" draw:style-name="gr1" draw:text-style-name="P80" svg:x1="0.9583in" svg:y1="0.278in" svg:x2="0.9583in" svg:y2="1.3008in">
                       <text:p/>
                     </draw:line>
                     Node.js Module
@@ -604,14 +657,14 @@
                   </text:p>
                   <text:list>
                     <text:list-item>
-                      <text:p text:style-name="P54">Core Modules:</text:p>
-                    </text:list-item>
-                    <text:list-item>
-                      <text:p text:style-name="P54">File-based Module:</text:p>
+                      <text:p text:style-name="P60">Core Modules:</text:p>
+                    </text:list-item>
+                    <text:list-item>
+                      <text:p text:style-name="P60">File-based Module:</text:p>
                       <text:list>
                         <text:list-item>
-                          <text:p text:style-name="P62">
-                            <draw:line text:anchor-type="paragraph" draw:z-index="8" draw:name="Vertical line 4" draw:style-name="gr1" draw:text-style-name="P71" svg:x1="0.948in" svg:y1="-0.4874in" svg:x2="0.948in" svg:y2="3.95in">
+                          <text:p text:style-name="P69">
+                            <draw:line text:anchor-type="paragraph" draw:z-index="8" draw:name="Vertical line 4" draw:style-name="gr1" draw:text-style-name="P80" svg:x1="0.948in" svg:y1="-0.4874in" svg:x2="0.948in" svg:y2="3.95in">
                               <text:p/>
                             </draw:line>
                             <text:soft-page-break/>
@@ -621,26 +674,26 @@
                       </text:list>
                     </text:list-item>
                     <text:list-item>
-                      <text:p text:style-name="P54">Asynchronous Module Loading:</text:p>
+                      <text:p text:style-name="P60">Asynchronous Module Loading:</text:p>
                       <text:list>
                         <text:list-item>
-                          <text:p text:style-name="P63">Node.js can load modules asynchronously, which is especially important for I/O-intensive operations. This behavior enhances performance by preventing blocking calls.</text:p>
-                        </text:list-item>
-                        <text:list-item>
-                          <text:p text:style-name="P64">Some example:</text:p>
+                          <text:p text:style-name="P70">Node.js can load modules asynchronously, which is especially important for I/O-intensive operations. This behavior enhances performance by preventing blocking calls.</text:p>
+                        </text:list-item>
+                        <text:list-item>
+                          <text:p text:style-name="P71">Some example:</text:p>
                           <text:list>
                             <text:list-item>
-                              <text:p text:style-name="P64">Promises, Event Emitters, async/await, Callbacks, axios and node-fetch, fs.promises</text:p>
+                              <text:p text:style-name="P71">Promises, Event Emitters, async/await, Callbacks, axios and node-fetch, fs.promises</text:p>
                             </text:list-item>
                           </text:list>
                         </text:list-item>
                       </text:list>
                     </text:list-item>
                     <text:list-item>
-                      <text:p text:style-name="P54">ES6 Modules (ESM) in Node.js:</text:p>
+                      <text:p text:style-name="P60">ES6 Modules (ESM) in Node.js:</text:p>
                       <text:list>
                         <text:list-item>
-                          <text:p text:style-name="P63">Node.js has also introduced support for ECMAScript 6 (ES6) modules using the .mjs file extension or adding in package.json file type=module’ property. ES6 modules have a different syntax and offer some advantages over CommonJS, such as improved tree shaking and better support for static analysis.</text:p>
+                          <text:p text:style-name="P70">Node.js has also introduced support for ECMAScript 6 (ES6) modules using the .mjs file extension or adding in package.json file type=module’ property. ES6 modules have a different syntax and offer some advantages over CommonJS, such as improved tree shaking and better support for static analysis.</text:p>
                         </text:list-item>
                       </text:list>
                     </text:list-item>
@@ -651,234 +704,237 @@
           </text:list>
         </text:list-item>
         <text:list-item>
-          <text:p text:style-name="P9">Core Modules:</text:p>
+          <text:p text:style-name="P11">Core Modules:</text:p>
           <text:list>
             <text:list-item>
-              <text:p text:style-name="P22">
+              <text:p text:style-name="P24">
                 <text:span text:style-name="T6">assert:</text:span>
-                 Provides assertion testing functions.
-              </text:p>
-            </text:list-item>
-            <text:list-item>
-              <text:p text:style-name="P22">
+                <text:span text:style-name="T12">Provides assertion testing functions.</text:span>
+              </text:p>
+            </text:list-item>
+            <text:list-item>
+              <text:p text:style-name="P24">
                 <text:span text:style-name="T6">buffer:</text:span>
-                 Provides low-level handling of binary data.
-              </text:p>
-            </text:list-item>
-            <text:list-item>
-              <text:p text:style-name="P22">
+                <text:span text:style-name="T12">Provides low-level handling of binary data.</text:span>
+              </text:p>
+            </text:list-item>
+            <text:list-item>
+              <text:p text:style-name="P24">
                 <text:span text:style-name="T6">child_process:</text:span>
-                 Enables the creation of child processes.
-              </text:p>
-            </text:list-item>
-            <text:list-item>
-              <text:p text:style-name="P22">
+                <text:span text:style-name="T12">Enables the creation of child processes.</text:span>
+              </text:p>
+            </text:list-item>
+            <text:list-item>
+              <text:p text:style-name="P24">
                 <text:span text:style-name="T6">cluster:</text:span>
-                 Facilitates the distribution of Node.js processes across multiple CPU cores.
-              </text:p>
-            </text:list-item>
-            <text:list-item>
-              <text:p text:style-name="P22">
+                <text:span text:style-name="T12">Facilitates the distribution of Node.js processes across multiple CPU cores.</text:span>
+              </text:p>
+            </text:list-item>
+            <text:list-item>
+              <text:p text:style-name="P24">
                 <text:span text:style-name="T6">crypto:</text:span>
-                 Offers cryptographic functionality.
-              </text:p>
-            </text:list-item>
-            <text:list-item>
-              <text:p text:style-name="P22">
+                <text:span text:style-name="T12">Offers cryptographic functionality.</text:span>
+              </text:p>
+            </text:list-item>
+            <text:list-item>
+              <text:p text:style-name="P24">
                 <text:span text:style-name="T6">dgram:</text:span>
-                 Supports UDP (datagram) sockets.
-              </text:p>
-            </text:list-item>
-            <text:list-item>
-              <text:p text:style-name="P22">
+                <text:span text:style-name="T12">Supports UDP (datagram) sockets.</text:span>
+              </text:p>
+            </text:list-item>
+            <text:list-item>
+              <text:p text:style-name="P24">
                 <text:span text:style-name="T6">dns:</text:span>
-                 Provides domain name resolution functionality.
-              </text:p>
-            </text:list-item>
-            <text:list-item>
-              <text:p text:style-name="P22">
+                <text:span text:style-name="T12">Provides domain name resolution functionality.</text:span>
+              </text:p>
+            </text:list-item>
+            <text:list-item>
+              <text:p text:style-name="P24">
                 <text:span text:style-name="T6">events:</text:span>
-                 Offers an event emitter pattern implementation.
-              </text:p>
-            </text:list-item>
-            <text:list-item>
-              <text:p text:style-name="P22">
+                <text:span text:style-name="T12">Offers an event emitter pattern implementation.</text:span>
+              </text:p>
+            </text:list-item>
+            <text:list-item>
+              <text:p text:style-name="P24">
                 <text:span text:style-name="T6">fs: </text:span>
-                Handles file system operations.
-              </text:p>
-            </text:list-item>
-            <text:list-item>
-              <text:p text:style-name="P22">
+                <text:span text:style-name="T12">Handles file system operations.</text:span>
+              </text:p>
+            </text:list-item>
+            <text:list-item>
+              <text:p text:style-name="P24">
                 <text:span text:style-name="T6">http: </text:span>
-                Allows the creation of HTTP servers and clients.
-              </text:p>
-            </text:list-item>
-            <text:list-item>
-              <text:p text:style-name="P22">
+                <text:span text:style-name="T12">Allows the creation of HTTP servers and clients.</text:span>
+              </text:p>
+            </text:list-item>
+            <text:list-item>
+              <text:p text:style-name="P24">
                 <text:span text:style-name="T6">http2:</text:span>
-                 Provides support for the HTTP/2 protocol.
-              </text:p>
-            </text:list-item>
-            <text:list-item>
-              <text:p text:style-name="P22">
+                <text:span text:style-name="T12">Provides support for the HTTP/2 protocol.</text:span>
+              </text:p>
+            </text:list-item>
+            <text:list-item>
+              <text:p text:style-name="P24">
                 <text:span text:style-name="T6">https:</text:span>
-                 Allows the creation of HTTPS servers and clients.
-              </text:p>
-            </text:list-item>
-            <text:list-item>
-              <text:p text:style-name="P22">
+                <text:span text:style-name="T12">Allows the creation of HTTPS servers and clients.</text:span>
+              </text:p>
+            </text:list-item>
+            <text:list-item>
+              <text:p text:style-name="P24">
                 <text:span text:style-name="T6">inspector:</text:span>
-                 Provides a debugging interface.
-              </text:p>
-            </text:list-item>
-            <text:list-item>
-              <text:p text:style-name="P22">
+                <text:span text:style-name="T12">Provides a debugging interface.</text:span>
+              </text:p>
+            </text:list-item>
+            <text:list-item>
+              <text:p text:style-name="P24">
                 <text:span text:style-name="T6">module:</text:span>
-                 Handles module-related functionality.
-              </text:p>
-            </text:list-item>
-            <text:list-item>
-              <text:p text:style-name="P22">
+                <text:span text:style-name="T12">Handles module-related functionality.</text:span>
+              </text:p>
+            </text:list-item>
+            <text:list-item>
+              <text:p text:style-name="P24">
                 <text:span text:style-name="T6">net:</text:span>
-                 Supports TCP (net) sockets.
-              </text:p>
-            </text:list-item>
-            <text:list-item>
-              <text:p text:style-name="P22">
+                <text:span text:style-name="T12">Supports TCP (net) sockets.</text:span>
+              </text:p>
+            </text:list-item>
+            <text:list-item>
+              <text:p text:style-name="P24">
                 <text:span text:style-name="T6">os:</text:span>
-                 Provides operating system-related utility functions.
-              </text:p>
-            </text:list-item>
-            <text:list-item>
-              <text:p text:style-name="P22">
+                <text:span text:style-name="T12">Provides operating system-related utility functions.</text:span>
+              </text:p>
+            </text:list-item>
+            <text:list-item>
+              <text:p text:style-name="P24">
                 <text:span text:style-name="T6">path:</text:span>
-                 Handles file path manipulation.
-              </text:p>
-            </text:list-item>
-            <text:list-item>
-              <text:p text:style-name="P22">
+                <text:span text:style-name="T12">Handles file path manipulation.</text:span>
+              </text:p>
+            </text:list-item>
+            <text:list-item>
+              <text:p text:style-name="P24">
+                <text:span text:style-name="T6">perf_hooks:</text:span>
+                <text:span text:style-name="T12">Provides performance monitoring.</text:span>
+              </text:p>
+            </text:list-item>
+            <text:list-item>
+              <text:p text:style-name="P24">
                 <text:soft-page-break/>
-                <text:span text:style-name="T6">perf_hooks:</text:span>
-                 Provides performance monitoring.
-              </text:p>
-            </text:list-item>
-            <text:list-item>
-              <text:p text:style-name="P22">
                 <text:span text:style-name="T6">process:</text:span>
-                 Offers information and control over the current Node.js process.
-              </text:p>
-            </text:list-item>
-            <text:list-item>
-              <text:p text:style-name="P22">
+                <text:span text:style-name="T12">Offers information and control over the current</text:span>
+                <text:span text:style-name="T12">Node.js process</text:span>
+                .
+              </text:p>
+            </text:list-item>
+            <text:list-item>
+              <text:p text:style-name="P24">
                 <text:span text:style-name="T6">punycode:</text:span>
-                 Provides Punycode encoding and decoding functionality.
-              </text:p>
-            </text:list-item>
-            <text:list-item>
-              <text:p text:style-name="P22">
+                <text:span text:style-name="T12">Provides Punycode encoding and decoding functionality.</text:span>
+              </text:p>
+            </text:list-item>
+            <text:list-item>
+              <text:p text:style-name="P24">
                 q
                 <text:span text:style-name="T6">uerystring:</text:span>
-                 Handles URL query strings.
-              </text:p>
-            </text:list-item>
-            <text:list-item>
-              <text:p text:style-name="P22">
+                <text:span text:style-name="T12">Handles URL query strings.</text:span>
+              </text:p>
+            </text:list-item>
+            <text:list-item>
+              <text:p text:style-name="P24">
                 r
                 <text:span text:style-name="T6">eadline:</text:span>
-                 Provides an interface for reading input from readable streams.
-              </text:p>
-            </text:list-item>
-            <text:list-item>
-              <text:p text:style-name="P22">
+                <text:span text:style-name="T12">Provides an interface for reading input from readable streams.</text:span>
+              </text:p>
+            </text:list-item>
+            <text:list-item>
+              <text:p text:style-name="P24">
                 <text:span text:style-name="T6">repl:</text:span>
-                 Offers a REPL (Read-Eval-Print Loop) interface.
-              </text:p>
-            </text:list-item>
-            <text:list-item>
-              <text:p text:style-name="P22">
+                <text:span text:style-name="T12">Offers a REPL (Read-Eval-Print Loop) interface.</text:span>
+              </text:p>
+            </text:list-item>
+            <text:list-item>
+              <text:p text:style-name="P24">
                 <text:span text:style-name="T6">stream: </text:span>
-                Provides an interface for working with streams.
-              </text:p>
-            </text:list-item>
-            <text:list-item>
-              <text:p text:style-name="P22">
+                <text:span text:style-name="T12">Provides an interface for working with streams.</text:span>
+              </text:p>
+            </text:list-item>
+            <text:list-item>
+              <text:p text:style-name="P24">
                 <text:span text:style-name="T6">string_decoder:</text:span>
-                 Provides string decoding functionality.
-              </text:p>
-            </text:list-item>
-            <text:list-item>
-              <text:p text:style-name="P22">
+                <text:span text:style-name="T12">Provides string decoding functionality. 💘</text:span>
+              </text:p>
+            </text:list-item>
+            <text:list-item>
+              <text:p text:style-name="P24">
                 <text:span text:style-name="T6">timers:</text:span>
-                 Provides functions for scheduling and executing code.
-              </text:p>
-            </text:list-item>
-            <text:list-item>
-              <text:p text:style-name="P22">
+                <text:span text:style-name="T12">Provides functions for scheduling and executing code.</text:span>
+              </text:p>
+            </text:list-item>
+            <text:list-item>
+              <text:p text:style-name="P24">
                 <text:span text:style-name="T6">tls:</text:span>
-                 Supports TLS/SSL functionality.
-              </text:p>
-            </text:list-item>
-            <text:list-item>
-              <text:p text:style-name="P22">
+                <text:span text:style-name="T12">Supports TLS/SSL functionality.</text:span>
+              </text:p>
+            </text:list-item>
+            <text:list-item>
+              <text:p text:style-name="P25">
                 <text:span text:style-name="T6">trace_events:</text:span>
-                 Provides tracing information for asynchronous
-                <text:span text:style-name="T6"> operations.</text:span>
-              </text:p>
-            </text:list-item>
-            <text:list-item>
-              <text:p text:style-name="P22">
+                <text:span text:style-name="T12">Provides tracing information for asynchronous</text:span>
+                <text:span text:style-name="T15"> </text:span>
+                <text:span text:style-name="T12">operations.</text:span>
+              </text:p>
+            </text:list-item>
+            <text:list-item>
+              <text:p text:style-name="P24">
                 <text:span text:style-name="T6">tty:</text:span>
-                 Offers TTY (teletypewriter) functionality.
-              </text:p>
-            </text:list-item>
-            <text:list-item>
-              <text:p text:style-name="P22">
+                <text:span text:style-name="T12">Offers TTY (teletypewriter) functionality.</text:span>
+              </text:p>
+            </text:list-item>
+            <text:list-item>
+              <text:p text:style-name="P24">
                 <text:span text:style-name="T6">url: </text:span>
-                Handles URL manipulation.
-              </text:p>
-            </text:list-item>
-            <text:list-item>
-              <text:p text:style-name="P22">
+                <text:span text:style-name="T12">Handles URL manipulation. 💘</text:span>
+              </text:p>
+            </text:list-item>
+            <text:list-item>
+              <text:p text:style-name="P24">
                 <text:span text:style-name="T6">util:</text:span>
-                 Offers utility functions for various purposes.
-              </text:p>
-            </text:list-item>
-            <text:list-item>
-              <text:p text:style-name="P22">
+                <text:span text:style-name="T12">Offers utility functions for various purposes.</text:span>
+              </text:p>
+            </text:list-item>
+            <text:list-item>
+              <text:p text:style-name="P24">
                 <text:span text:style-name="T6">v8:</text:span>
-                 Provides access to the V8 JavaScript engine's API.
-              </text:p>
-            </text:list-item>
-            <text:list-item>
-              <text:p text:style-name="P22">
+                <text:span text:style-name="T12">Provides access to the V8 JavaScript engine's API.</text:span>
+              </text:p>
+            </text:list-item>
+            <text:list-item>
+              <text:p text:style-name="P24">
                 <text:span text:style-name="T6">vm:</text:span>
-                 Allows the execution of JavaScript code in a sandboxed context.
-              </text:p>
-            </text:list-item>
-            <text:list-item>
-              <text:p text:style-name="P22">
+                <text:span text:style-name="T12">Allows the execution of JavaScript code in a sandboxed context.</text:span>
+              </text:p>
+            </text:list-item>
+            <text:list-item>
+              <text:p text:style-name="P24">
                 <text:span text:style-name="T6">worker_threads:</text:span>
-                 Supports creating threads for parallel execution.
+                <text:span text:style-name="T12">Supports creating threads for parallel execution.</text:span>
               </text:p>
             </text:list-item>
           </text:list>
         </text:list-item>
         <text:list-item>
-          <text:p text:style-name="P10">HTTP Module:</text:p>
+          <text:p text:style-name="P12">HTTP Module:</text:p>
           <text:list>
             <text:list-item>
-              <text:p text:style-name="P18">Import the module:</text:p>
-              <text:list>
-                <text:list-item>
-                  <text:p text:style-name="P40">const http = require(‘http’);</text:p>
-                </text:list-item>
-              </text:list>
-            </text:list-item>
-            <text:list-item>
-              <text:p text:style-name="P18">Create a server:</text:p>
-              <text:list>
-                <text:list-item>
-                  <text:p text:style-name="P40">http.createServer(callBack(req,res))</text:p>
+              <text:p text:style-name="P20">Import the module:</text:p>
+              <text:list>
+                <text:list-item>
+                  <text:p text:style-name="P44">const http = require(‘http’);</text:p>
+                </text:list-item>
+              </text:list>
+            </text:list-item>
+            <text:list-item>
+              <text:p text:style-name="P20">Create a server:</text:p>
+              <text:list>
+                <text:list-item>
+                  <text:p text:style-name="P44">http.createServer(callBack(req,res))</text:p>
                 </text:list-item>
               </text:list>
             </text:list-item>
@@ -887,78 +943,105 @@
       </text:list>
       <text:p text:style-name="P2"/>
       <text:p text:style-name="P2"/>
-      <text:list xml:id="list235560866036954" text:continue-numbering="true" text:style-name="L1">
+      <text:list xml:id="list165246755683122" text:continue-numbering="true" text:style-name="L1">
         <text:list-item>
           <text:list>
             <text:list-item>
-              <text:p text:style-name="P23">
-                <text:soft-page-break/>
-                Handle Request/Response:
-              </text:p>
-              <text:list>
-                <text:list-item>
-                  <text:p text:style-name="P42">http.createServer(callBack(req,res)=&gt;{</text:p>
+              <text:p text:style-name="P26">Handle Request/Response:</text:p>
+              <text:list>
+                <text:list-item>
+                  <text:p text:style-name="P45">http.createServer(callBack(req,res)=&gt;{</text:p>
                   <text:list>
                     <text:list-header>
-                      <text:p text:style-name="P42">//handle request/response here</text:p>
+                      <text:p text:style-name="P45">//handle request/response here</text:p>
                     </text:list-header>
                   </text:list>
-                  <text:p text:style-name="P42">})</text:p>
-                </text:list-item>
-              </text:list>
-            </text:list-item>
-            <text:list-item>
-              <text:p text:style-name="P25">Read Request Information:</text:p>
-              <text:list>
-                <text:list-item>
-                  <text:p text:style-name="P42">http.createServer(callBack(req,res)=&gt;{</text:p>
+                  <text:p text:style-name="P45">})</text:p>
+                </text:list-item>
+              </text:list>
+            </text:list-item>
+            <text:list-item>
+              <text:p text:style-name="P29">Read Request Information:</text:p>
+              <text:list>
+                <text:list-item>
+                  <text:p text:style-name="P45">http.createServer(callBack(req,res)=&gt;{</text:p>
+                  <text:list>
+                    <text:list-item>
+                      <text:p text:style-name="P78">get method:</text:p>
+                      <text:p text:style-name="P79">req.url;</text:p>
+                      <text:p text:style-name="P79">req.method;</text:p>
+                      <text:p text:style-name="P79">req.headers;</text:p>
+                    </text:list-item>
+                    <text:list-item>
+                      <text:p text:style-name="P78">
+                        <text:soft-page-break/>
+                        post method:
+                      </text:p>
+                      <text:p text:style-name="P78"/>
+                    </text:list-item>
+                  </text:list>
+                  <text:p text:style-name="P45">})</text:p>
+                </text:list-item>
+              </text:list>
+            </text:list-item>
+            <text:list-item>
+              <text:p text:style-name="P27">Send Responses:</text:p>
+              <text:list>
+                <text:list-item>
+                  <text:p text:style-name="P47">http.createServer(callBack(req,res)=&gt;{</text:p>
                   <text:list>
                     <text:list-header>
-                      <text:p text:style-name="P42">req.url;</text:p>
-                      <text:p text:style-name="P42">req.method;</text:p>
-                      <text:p text:style-name="P42">req.headers;</text:p>
+                      <text:p text:style-name="P47">res.setHeader();</text:p>
+                      <text:p text:style-name="P47">res.write();</text:p>
                     </text:list-header>
                   </text:list>
-                  <text:p text:style-name="P42">})</text:p>
-                </text:list-item>
-              </text:list>
-            </text:list-item>
-            <text:list-item>
-              <text:p text:style-name="P24">Send Responses:</text:p>
-              <text:list>
-                <text:list-item>
-                  <text:p text:style-name="P44">http.createServer(callBack(req,res)=&gt;{</text:p>
-                  <text:list>
-                    <text:list-header>
-                      <text:p text:style-name="P44">res.setHeader();</text:p>
-                      <text:p text:style-name="P44">res.write();</text:p>
-                      <text:p text:style-name="P44">res.end();</text:p>
-                    </text:list-header>
-                  </text:list>
-                  <text:p text:style-name="P44">})</text:p>
-                </text:list-item>
-              </text:list>
-            </text:list-item>
-            <text:list-item>
-              <text:p text:style-name="P26">Start the Server:</text:p>
-              <text:list>
-                <text:list-item>
-                  <text:p text:style-name="P44">server.listen(port,callBack());</text:p>
-                </text:list-item>
-              </text:list>
-            </text:list-item>
-            <text:list-item>
-              <text:p text:style-name="P24">Handle Different Routes:</text:p>
-              <text:list>
-                <text:list-item>
-                  <text:p text:style-name="P43">http.createServer((req,res){</text:p>
                 </text:list-item>
               </text:list>
             </text:list-item>
           </text:list>
         </text:list-item>
       </text:list>
-      <text:p text:style-name="P3">
+      <text:p text:style-name="P48">
+        <text:tab/>
+        <text:tab/>
+        <text:s text:c="3"/>
+        <text:span text:style-name="T20">res.writeHead()</text:span>
+      </text:p>
+      <text:list xml:id="list165247405273661" text:continue-numbering="true" text:style-name="L1">
+        <text:list-item>
+          <text:list>
+            <text:list-item>
+              <text:list>
+                <text:list-item>
+                  <text:list>
+                    <text:list-header>
+                      <text:p text:style-name="P47">res.end();</text:p>
+                    </text:list-header>
+                  </text:list>
+                  <text:p text:style-name="P47">})</text:p>
+                </text:list-item>
+              </text:list>
+            </text:list-item>
+            <text:list-item>
+              <text:p text:style-name="P30">Start the Server:</text:p>
+              <text:list>
+                <text:list-item>
+                  <text:p text:style-name="P47">server.listen(port,callBack());</text:p>
+                </text:list-item>
+              </text:list>
+            </text:list-item>
+            <text:list-item>
+              <text:p text:style-name="P27">Handle Different Routes:</text:p>
+              <text:list>
+                <text:list-item>
+                  <text:p text:style-name="P46">http.createServer((req,res){</text:p>
+                </text:list-item>
+              </text:list>
+            </text:list-item>
+          </text:list>
+        </text:list-item>
+      </text:list>
+      <text:p text:style-name="P4">
         <text:span text:style-name="T7">
           <text:tab/>
           <text:tab/>
@@ -966,33 +1049,33 @@
         </text:span>
         <text:span text:style-name="T8">if(req.url=== ‘/’){</text:span>
       </text:p>
-      <text:p text:style-name="P41">
+      <text:p text:style-name="P3">
         <text:tab/>
         <text:tab/>
         <text:tab/>
         }else if(req.url=== ‘/about’){
       </text:p>
-      <text:p text:style-name="P41">
+      <text:p text:style-name="P3">
         <text:tab/>
         <text:tab/>
         <text:tab/>
         }else{}
       </text:p>
-      <text:list xml:id="list235561089337761" text:continue-numbering="true" text:style-name="L1">
+      <text:list xml:id="list165245791802203" text:continue-numbering="true" text:style-name="L1">
         <text:list-item>
           <text:list>
             <text:list-item>
               <text:list>
                 <text:list-header>
-                  <text:p text:style-name="P43">})</text:p>
+                  <text:p text:style-name="P46">})</text:p>
                 </text:list-header>
               </text:list>
             </text:list-item>
             <text:list-item>
-              <text:p text:style-name="P19">Error Handling:</text:p>
-              <text:list>
-                <text:list-item>
-                  <text:p text:style-name="P45">
+              <text:p text:style-name="P21">Error Handling:</text:p>
+              <text:list>
+                <text:list-item>
+                  <text:p text:style-name="P49">
                     server.on(‘error’,callBack(err));
                     <text:tab/>
                   </text:p>
@@ -1000,61 +1083,59 @@
               </text:list>
             </text:list-item>
             <text:list-item>
-              <text:p text:style-name="P27">Graceful Shutdown:</text:p>
-              <text:list>
-                <text:list-item>
-                  <text:p text:style-name="P45">server.close(callBack());</text:p>
+              <text:p text:style-name="P31">Graceful Shutdown:</text:p>
+              <text:list>
+                <text:list-item>
+                  <text:p text:style-name="P49">server.close(callBack());</text:p>
                 </text:list-item>
               </text:list>
             </text:list-item>
           </text:list>
         </text:list-item>
         <text:list-item>
-          <text:p text:style-name="P11">Stream &amp; Buffer:</text:p>
+          <text:p text:style-name="P13">Stream &amp; Buffer:</text:p>
           <text:list>
             <text:list-item>
-              <text:p text:style-name="P28">Node.js Streams:</text:p>
-              <text:list>
-                <text:list-item>
-                  <text:p text:style-name="P48">
+              <text:p text:style-name="P32">Node.js Streams:</text:p>
+              <text:list>
+                <text:list-item>
+                  <text:p text:style-name="P52">
                     Concept of flow: 
                     <text:span text:style-name="T9">Streams are a fundamental concept in Node.js for handling data in a way that it flows through a sequence of processing steps.</text:span>
                   </text:p>
                 </text:list-item>
                 <text:list-item>
-                  <text:p text:style-name="P50">Type of Stream:</text:p>
+                  <text:p text:style-name="P54">Type of Stream:</text:p>
                   <text:list>
                     <text:list-item>
-                      <text:p text:style-name="P55">
-                        <text:soft-page-break/>
-                        Readable Stream
-                      </text:p>
-                    </text:list-item>
-                    <text:list-item>
-                      <text:p text:style-name="P55">Writable Stream</text:p>
-                    </text:list-item>
-                    <text:list-item>
-                      <text:p text:style-name="P55">Duplex Stream</text:p>
-                    </text:list-item>
-                    <text:list-item>
-                      <text:p text:style-name="P55">Transform Stream</text:p>
+                      <text:p text:style-name="P61">Readable Stream</text:p>
+                    </text:list-item>
+                    <text:list-item>
+                      <text:p text:style-name="P61">Writable Stream</text:p>
+                    </text:list-item>
+                    <text:list-item>
+                      <text:p text:style-name="P61">Duplex Stream</text:p>
+                    </text:list-item>
+                    <text:list-item>
+                      <text:p text:style-name="P61">Transform Stream</text:p>
                     </text:list-item>
                   </text:list>
                 </text:list-item>
                 <text:list-item>
-                  <text:p text:style-name="P48">
+                  <text:p text:style-name="P52">
                     Chunked Processing: 
                     <text:span text:style-name="T9">Streams process data in smaller chunks (buffers) rather than loading the entire data into memory, making them memory-efficient for handling large datasets.</text:span>
                   </text:p>
                 </text:list-item>
                 <text:list-item>
-                  <text:p text:style-name="P48">
+                  <text:p text:style-name="P52">
+                    <text:soft-page-break/>
                     Piping: 
                     <text:span text:style-name="T9">Streams can be piped together, allowing data to flow from one stream to another, which simplifies handling complex data transformations.</text:span>
                   </text:p>
                 </text:list-item>
                 <text:list-item>
-                  <text:p text:style-name="P48">
+                  <text:p text:style-name="P52">
                     Events: 
                     <text:span text:style-name="T9">Streams emit events like 'data' (when new data is available), 'end' (when all data has been processed), 'error' (when an error occurs), and 'finish' (when all data has been written).</text:span>
                   </text:p>
@@ -1062,80 +1143,80 @@
               </text:list>
             </text:list-item>
             <text:list-item>
-              <text:p text:style-name="P29">Node.js Buffers:</text:p>
-              <text:list>
-                <text:list-item>
-                  <text:p text:style-name="P49">
+              <text:p text:style-name="P33">Node.js Buffers:</text:p>
+              <text:list>
+                <text:list-item>
+                  <text:p text:style-name="P53">
                     Raw Binary Data: 
                     <text:span text:style-name="T9">Buffers are used to work with raw binary data directly, often needed when dealing with I/O operations or data manipulation.</text:span>
                   </text:p>
                 </text:list-item>
                 <text:list-item>
-                  <text:p text:style-name="P49">
+                  <text:p text:style-name="P53">
                     Fixed Size: 
                     <text:s/>
                     <text:span text:style-name="T9">Buffers have a fixed size upon creation, and you can't dynamically resize them. They are allocated memory space upfront.</text:span>
                   </text:p>
                 </text:list-item>
                 <text:list-item>
-                  <text:p text:style-name="P49">
+                  <text:p text:style-name="P53">
                     Common Usage: 
                     <text:span text:style-name="T9">Buffers are often used in scenarios where data needs to be efficiently converted between different encodings or formats.</text:span>
                   </text:p>
                 </text:list-item>
                 <text:list-item>
-                  <text:p text:style-name="P51">
+                  <text:p text:style-name="P55">
                     Creation: 
                     <text:span text:style-name="T9">Buffers can be created using the Buffer.from() method to convert data from various sources (strings, arrays, etc.) or using Buffer.alloc() to allocate a specific amount of memory.</text:span>
                   </text:p>
                 </text:list-item>
                 <text:list-item>
-                  <text:p text:style-name="P51">
+                  <text:p text:style-name="P55">
                     Manipulation:
                     <text:span text:style-name="T9"> Buffers can be manipulated using methods like slice(), readUInt8(), writeUInt8(), etc., to extract or modify specific portions of the buffer's binary data.</text:span>
                   </text:p>
                 </text:list-item>
                 <text:list-item>
-                  <text:p text:style-name="P51">
+                  <text:p text:style-name="P55">
                     Conversion: 
                     <text:span text:style-name="T9">Buffers can be converted to strings using .toString() with a specified encoding, like 'utf-8'.</text:span>
                   </text:p>
                 </text:list-item>
                 <text:list-item>
-                  <text:p text:style-name="P52">
+                  <text:p text:style-name="P56">
                     Use Cases: 
                     <text:span text:style-name="T9">Buffers are commonly used when working with binary files (images, audio), when dealing with network protocols, encryption, and other low-level operations.</text:span>
                   </text:p>
                   <text:list>
                     <text:list-item>
-                      <text:p text:style-name="P57">Some of example of binary files:</text:p>
+                      <text:p text:style-name="P63">Some of example of binary files:</text:p>
                       <text:list>
                         <text:list-item>
-                          <text:p text:style-name="P65">Image Files</text:p>
-                        </text:list-item>
-                        <text:list-item>
-                          <text:p text:style-name="P65">Audio Files</text:p>
-                        </text:list-item>
-                        <text:list-item>
-                          <text:p text:style-name="P65">Video Files</text:p>
-                        </text:list-item>
-                        <text:list-item>
-                          <text:p text:style-name="P65">Executable Files</text:p>
-                        </text:list-item>
-                        <text:list-item>
-                          <text:p text:style-name="P65">Archive Files</text:p>
-                        </text:list-item>
-                        <text:list-item>
-                          <text:p text:style-name="P65">Document Files</text:p>
-                        </text:list-item>
-                        <text:list-item>
-                          <text:p text:style-name="P65">Font Files</text:p>
-                        </text:list-item>
-                        <text:list-item>
-                          <text:p text:style-name="P65">Database Files</text:p>
-                        </text:list-item>
-                        <text:list-item>
-                          <text:p text:style-name="P65">Binary Data Files</text:p>
+                          <text:p text:style-name="P72">Image Files</text:p>
+                        </text:list-item>
+                        <text:list-item>
+                          <text:p text:style-name="P72">Audio Files</text:p>
+                        </text:list-item>
+                        <text:list-item>
+                          <text:p text:style-name="P72">Video Files</text:p>
+                        </text:list-item>
+                        <text:list-item>
+                          <text:p text:style-name="P72">Executable Files</text:p>
+                        </text:list-item>
+                        <text:list-item>
+                          <text:p text:style-name="P72">Archive Files</text:p>
+                        </text:list-item>
+                        <text:list-item>
+                          <text:p text:style-name="P72">Document Files</text:p>
+                        </text:list-item>
+                        <text:list-item>
+                          <text:p text:style-name="P72">Font Files</text:p>
+                        </text:list-item>
+                        <text:list-item>
+                          <text:p text:style-name="P72">Database Files</text:p>
+                        </text:list-item>
+                        <text:list-item>
+                          <text:p text:style-name="P72">Binary Data Files</text:p>
                         </text:list-item>
                       </text:list>
                     </text:list-item>
@@ -1146,74 +1227,75 @@
           </text:list>
         </text:list-item>
       </text:list>
-      <text:p text:style-name="P66">
-        <text:soft-page-break/>
-      </text:p>
-      <text:p text:style-name="P66"/>
-      <text:list xml:id="list235559401327822" text:continue-numbering="true" text:style-name="L1">
+      <text:p text:style-name="P5"/>
+      <text:p text:style-name="P5"/>
+      <text:list xml:id="list165245661322207" text:continue-numbering="true" text:style-name="L1">
         <text:list-item>
           <text:list>
             <text:list-item>
-              <text:p text:style-name="P12">FS Module:</text:p>
-              <text:list>
-                <text:list-item>
-                  <text:p text:style-name="P30">Creating Read Streams:</text:p>
+              <text:p text:style-name="P14">FS Module:</text:p>
+              <text:list>
+                <text:list-item>
+                  <text:p text:style-name="P34">Creating Read Streams:</text:p>
                   <text:list>
                     <text:list-item>
-                      <text:p text:style-name="P46">fs.createReadStream(path,options)</text:p>
+                      <text:p text:style-name="P50">fs.createReadStream(path,options)</text:p>
                       <text:list>
                         <text:list-item>
-                          <text:p text:style-name="P58">Importing fs module:</text:p>
+                          <text:p text:style-name="P65">Importing fs module:</text:p>
                           <text:list>
                             <text:list-item>
-                              <text:p text:style-name="P67">const fs = require(‘fs’);</text:p>
+                              <text:p text:style-name="P74">const fs = require(‘fs’);</text:p>
                             </text:list-item>
                           </text:list>
                         </text:list-item>
                         <text:list-item>
-                          <text:p text:style-name="P58">Creating read stream:</text:p>
+                          <text:p text:style-name="P65">
+                            <text:soft-page-break/>
+                            Creating read stream:
+                          </text:p>
                           <text:list>
                             <text:list-item>
-                              <text:p text:style-name="P67">const readStream = fs.createReadStream(path,options)</text:p>
+                              <text:p text:style-name="P74">const readStream = fs.createReadStream(path,options)</text:p>
                             </text:list-item>
                           </text:list>
                         </text:list-item>
                         <text:list-item>
-                          <text:p text:style-name="P58">Handling data event:</text:p>
+                          <text:p text:style-name="P65">Handling data event:</text:p>
                           <text:list>
                             <text:list-item>
-                              <text:p text:style-name="P67">readStream.on(‘data’,callBack(chunk)=&gt;console.log(chunk.toString()))</text:p>
+                              <text:p text:style-name="P74">readStream.on(‘data’,callBack(chunk)=&gt;console.log(chunk.toString()))</text:p>
                             </text:list-item>
                           </text:list>
                         </text:list-item>
                         <text:list-item>
-                          <text:p text:style-name="P58">Handling end event:</text:p>
+                          <text:p text:style-name="P65">Handling end event:</text:p>
                           <text:list>
                             <text:list-item>
-                              <text:p text:style-name="P67">readStream.on(‘end’, callBack()=&gt;console.log(‘read streaming end’))</text:p>
+                              <text:p text:style-name="P74">readStream.on(‘end’, callBack()=&gt;console.log(‘read streaming end’))</text:p>
                             </text:list-item>
                           </text:list>
                         </text:list-item>
                         <text:list-item>
-                          <text:p text:style-name="P58">Handling error event:</text:p>
+                          <text:p text:style-name="P65">Handling error event:</text:p>
                           <text:list>
                             <text:list-item>
-                              <text:p text:style-name="P67">
+                              <text:p text:style-name="P74">
                                 readStream.on(‘error’, 
-                                <text:span text:style-name="T12">callBack(error)=&gt;console.log(error)</text:span>
+                                <text:span text:style-name="T16">callBack(error)=&gt;console.log(error)</text:span>
                                 )
                               </text:p>
                             </text:list-item>
                           </text:list>
                         </text:list-item>
                         <text:list-item>
-                          <text:p text:style-name="P56">
-                            <text:span text:style-name="T13">Piping stream:</text:span>
+                          <text:p text:style-name="P62">
+                            <text:span text:style-name="T17">Piping stream:</text:span>
                             <text:span text:style-name="T10">You can pipe the read stream directly to a write stream or another transform stream using the pipe() method. </text:span>
                           </text:p>
                           <text:list>
                             <text:list-item>
-                              <text:p text:style-name="P61">readStream.pipe(writeStream)</text:p>
+                              <text:p text:style-name="P68">readStream.pipe(writeStream)</text:p>
                             </text:list-item>
                           </text:list>
                         </text:list-item>
@@ -1222,67 +1304,67 @@
                   </text:list>
                 </text:list-item>
                 <text:list-item>
-                  <text:p text:style-name="P31">Creating Write Streams:</text:p>
+                  <text:p text:style-name="P35">Creating Write Streams:</text:p>
                   <text:list>
                     <text:list-item>
-                      <text:p text:style-name="P47">fs.createWriteStream(path,options)</text:p>
+                      <text:p text:style-name="P51">fs.createWriteStream(path,options)</text:p>
                       <text:list>
                         <text:list-item>
-                          <text:p text:style-name="P59">Import fs module: </text:p>
+                          <text:p text:style-name="P66">Import fs module: </text:p>
                           <text:list>
                             <text:list-item>
-                              <text:p text:style-name="P68">const fs = require(‘fs’);</text:p>
+                              <text:p text:style-name="P75">const fs = require(‘fs’);</text:p>
                             </text:list-item>
                           </text:list>
                         </text:list-item>
                         <text:list-item>
-                          <text:p text:style-name="P59">Creating write stream:</text:p>
+                          <text:p text:style-name="P66">Creating write stream:</text:p>
                           <text:list>
                             <text:list-item>
-                              <text:p text:style-name="P68">const writeStream = fs.createWriteStream(path,options);</text:p>
+                              <text:p text:style-name="P75">const writeStream = fs.createWriteStream(path,options);</text:p>
                             </text:list-item>
                           </text:list>
                         </text:list-item>
                         <text:list-item>
-                          <text:p text:style-name="P59">Writing Data:</text:p>
+                          <text:p text:style-name="P66">Writing Data:</text:p>
                           <text:list>
                             <text:list-item>
-                              <text:p text:style-name="P68">writeStream.write(‘’something text);</text:p>
+                              <text:p text:style-name="P75">writeStream.write(‘’something text);</text:p>
                             </text:list-item>
                           </text:list>
                         </text:list-item>
                         <text:list-item>
-                          <text:p text:style-name="P59">Handling finish event:</text:p>
+                          <text:p text:style-name="P66">Handling finish event:</text:p>
                           <text:list>
                             <text:list-item>
-                              <text:p text:style-name="P68">writeStream.on(‘finish,callBack()=&gt;console.log(‘finished’))</text:p>
+                              <text:p text:style-name="P75">writeStream.on(‘finish,callBack()=&gt;console.log(‘finished’))</text:p>
                             </text:list-item>
                           </text:list>
                         </text:list-item>
                         <text:list-item>
-                          <text:p text:style-name="P60">Handing errors:</text:p>
+                          <text:p text:style-name="P67">Handing errors:</text:p>
                           <text:list>
                             <text:list-item>
-                              <text:p text:style-name="P69">writeStream.on(‘error’, callBack(error)=&gt;console.log(error))</text:p>
+                              <text:p text:style-name="P76">writeStream.on(‘error’, callBack(error)=&gt;console.log(error))</text:p>
                             </text:list-item>
                           </text:list>
                         </text:list-item>
                         <text:list-item>
-                          <text:p text:style-name="P60">
+                          <text:p text:style-name="P67">
                             Ending the stream: 
                             <text:span text:style-name="T11">after writing all the data, it's important to end the write stream using the .end() method. This signals that no more data will be written and triggers the 'finish' event.</text:span>
                           </text:p>
                           <text:list>
                             <text:list-item>
-                              <text:p text:style-name="P70">writeStream.end()</text:p>
+                              <text:p text:style-name="P77">writeStream.end()</text:p>
                             </text:list-item>
                           </text:list>
                         </text:list-item>
                         <text:list-item>
-                          <text:p text:style-name="P60">Piping stream:</text:p>
+                          <text:p text:style-name="P67">Piping stream:</text:p>
                           <text:list>
                             <text:list-item>
-                              <text:p text:style-name="P69">readStream.pipe(writeStream)</text:p>
+                              <text:p text:style-name="P76">readStream.pipe(writeStream)</text:p>
                             </text:list-item>
                           </text:list>
                         </text:list-item>
@@ -1293,7 +1375,93 @@
               </text:list>
             </text:list-item>
             <text:list-item>
-              <text:p text:style-name="P13"/>
+              <text:p text:style-name="P15">URL Module: </text:p>
+              <text:list>
+                <text:list-item>
+                  <text:p text:style-name="P28">Methods:</text:p>
+                  <text:list>
+                    <text:list-item>
+                      <text:p text:style-name="P58">Url()</text:p>
+                    </text:list-item>
+                    <text:list-item>
+                      <text:p text:style-name="P57">
+                        <text:span text:style-name="T17">parse(</text:span>
+                        <text:span text:style-name="T18">url,boolean(for parse query), boolean(for </text:span>
+                        <text:span text:style-name="T19">starting segment</text:span>
+                        <text:span text:style-name="T18">)</text:span>
+                        <text:span text:style-name="T17">)</text:span>
+                      </text:p>
+                      <text:list>
+                        <text:list-item>
+                          <text:p text:style-name="P64">Property:</text:p>
+                          <text:list>
+                            <text:list-item>
+                              <text:p text:style-name="P73">protocol</text:p>
+                            </text:list-item>
+                            <text:list-item>
+                              <text:p text:style-name="P73">slashes</text:p>
+                            </text:list-item>
+                            <text:list-item>
+                              <text:p text:style-name="P73">auth</text:p>
+                            </text:list-item>
+                            <text:list-item>
+                              <text:p text:style-name="P73">host</text:p>
+                            </text:list-item>
+                            <text:list-item>
+                              <text:p text:style-name="P73">port</text:p>
+                            </text:list-item>
+                            <text:list-item>
+                              <text:p text:style-name="P73">hostname</text:p>
+                            </text:list-item>
+                            <text:list-item>
+                              <text:p text:style-name="P73">
+                                <text:soft-page-break/>
+                                hash
+                              </text:p>
+                            </text:list-item>
+                            <text:list-item>
+                              <text:p text:style-name="P73">search</text:p>
+                            </text:list-item>
+                            <text:list-item>
+                              <text:p text:style-name="P73">query{}</text:p>
+                            </text:list-item>
+                            <text:list-item>
+                              <text:p text:style-name="P73">pathname</text:p>
+                            </text:list-item>
+                            <text:list-item>
+                              <text:p text:style-name="P73">href</text:p>
+                            </text:list-item>
+                          </text:list>
+                        </text:list-item>
+                      </text:list>
+                    </text:list-item>
+                    <text:list-item>
+                      <text:p text:style-name="P58">resolve()</text:p>
+                    </text:list-item>
+                    <text:list-item>
+                      <text:p text:style-name="P58">resolveObject()</text:p>
+                    </text:list-item>
+                    <text:list-item>
+                      <text:p text:style-name="P58">format()</text:p>
+                    </text:list-item>
+                    <text:list-item>
+                      <text:p text:style-name="P58">URL=class</text:p>
+                    </text:list-item>
+                    <text:list-item>
+                      <text:p text:style-name="P58">URLSearchParams=class</text:p>
+                    </text:list-item>
+                    <text:list-item>
+                      <text:p text:style-name="P58">domainToASCII()</text:p>
+                    </text:list-item>
+                    <text:list-item>
+                      <text:p text:style-name="P58">pathToFileURL()</text:p>
+                    </text:list-item>
+                    <text:list-item>
+                      <text:p text:style-name="P58">fileURLToPath()</text:p>
+                    </text:list-item>
+                  </text:list>
+                </text:list-item>
+              </text:list>
             </text:list-item>
           </text:list>
         </text:list-item>
@@ -1310,7 +1478,7 @@
     <meta:generator>LibreOffice/7.3.7.2$Linux_X86_64 LibreOffice_project/30$Build-2</meta:generator>
     <meta:editing-cycles>0</meta:editing-cycles>
     <meta:editing-duration>P0D</meta:editing-duration>
-    <meta:document-statistic meta:table-count="0" meta:image-count="0" meta:object-count="0" meta:page-count="7" meta:paragraph-count="182" meta:word-count="1386" meta:character-count="9499" meta:non-whitespace-character-count="8433"/>
+    <meta:document-statistic meta:table-count="0" meta:image-count="0" meta:object-count="0" meta:page-count="8" meta:paragraph-count="209" meta:word-count="1449" meta:character-count="9844" meta:non-whitespace-character-count="8761"/>
   </office:meta>
 </office:document-meta>
 </file>
@@ -1319,7 +1487,7 @@
 <office:document-settings xmlns:config="urn:oasis:names:tc:opendocument:xmlns:config:1.0" xmlns:xlink="http://www.w3.org/1999/xlink" xmlns:ooo="http://openoffice.org/2004/office" xmlns:office="urn:oasis:names:tc:opendocument:xmlns:office:1.0" office:version="1.3">
   <office:settings>
     <config:config-item-set config:name="ooo:view-settings">
-      <config:config-item config:name="ViewAreaTop" config:type="long">185935</config:config-item>
+      <config:config-item config:name="ViewAreaTop" config:type="long">196307</config:config-item>
       <config:config-item config:name="ViewAreaLeft" config:type="long">0</config:config-item>
       <config:config-item config:name="ViewAreaWidth" config:type="long">34239</config:config-item>
       <config:config-item config:name="ViewAreaHeight" config:type="long">12331</config:config-item>
@@ -1328,12 +1496,12 @@
       <config:config-item-map-indexed config:name="Views">
         <config:config-item-map-entry>
           <config:config-item config:name="ViewId" config:type="string">view2</config:config-item>
-          <config:config-item config:name="ViewLeft" config:type="long">9499</config:config-item>
-          <config:config-item config:name="ViewTop" config:type="long">195160</config:config-item>
+          <config:config-item config:name="ViewLeft" config:type="long">13931</config:config-item>
+          <config:config-item config:name="ViewTop" config:type="long">197033</config:config-item>
           <config:config-item config:name="VisibleLeft" config:type="long">0</config:config-item>
-          <config:config-item config:name="VisibleTop" config:type="long">185935</config:config-item>
+          <config:config-item config:name="VisibleTop" config:type="long">196307</config:config-item>
           <config:config-item config:name="VisibleRight" config:type="long">34237</config:config-item>
-          <config:config-item config:name="VisibleBottom" config:type="long">198265</config:config-item>
+          <config:config-item config:name="VisibleBottom" config:type="long">208636</config:config-item>
           <config:config-item config:name="ZoomType" config:type="short">0</config:config-item>
           <config:config-item config:name="ViewLayoutColumns" config:type="short">1</config:config-item>
           <config:config-item config:name="ViewLayoutBookMode" config:type="boolean">false</config:config-item>
@@ -1403,7 +1571,7 @@
       <config:config-item config:name="ChartAutoUpdate" config:type="boolean">true</config:config-item>
       <config:config-item config:name="PrinterSetup" config:type="base64Binary"/>
       <config:config-item config:name="AddParaTableSpacingAtStart" config:type="boolean">true</config:config-item>
-      <config:config-item config:name="Rsid" config:type="int">3742077</config:config-item>
+      <config:config-item config:name="Rsid" config:type="int">4591133</config:config-item>
       <config:config-item config:name="EmbeddedDatabaseName" config:type="string"/>
       <config:config-item config:name="FieldAutoUpdate" config:type="boolean">true</config:config-item>
       <config:config-item config:name="OutlineLevelYieldsNumbering" config:type="boolean">false</config:config-item>
@@ -1467,7 +1635,7 @@
     <draw:marker draw:name="Arrowheads_20_3" draw:display-name="Arrowheads 3" svg:viewBox="0 0 1013 1130" svg:d="M1009 1050l-449-1008-22-30-29-12-34 12-21 26-449 1012-5 13v8l5 21 12 21 17 13 21 4h903l21-4 21-13 9-21 4-21v-8z"/>
     <style:default-style style:family="graphic">
       <style:graphic-properties svg:stroke-color="#3465a4" draw:fill-color="#729fcf" fo:wrap-option="no-wrap" draw:shadow-offset-x="0.1181in" draw:shadow-offset-y="0.1181in" draw:start-line-spacing-horizontal="0.1114in" draw:start-line-spacing-vertical="0.1114in" draw:end-line-spacing-horizontal="0.1114in" draw:end-line-spacing-vertical="0.1114in" style:flow-with-text="false"/>
-      <style:paragraph-properties style:text-autospace="ideograph-alpha" style:line-break="strict" style:font-independent-line-spacing="false">
+      <style:paragraph-properties style:text-autospace="ideograph-alpha" style:line-break="strict" style:writing-mode="lr-tb" style:font-independent-line-spacing="false">
         <style:tab-stops/>
       </style:paragraph-properties>
       <style:text-properties style:use-window-font-color="true" loext:opacity="0%" style:font-name="Liberation Serif" fo:font-size="12pt" fo:language="en" fo:country="US" style:letter-kerning="true" style:font-name-asian="Noto Sans CJK SC Regular" style:font-size-asian="10.5pt" style:language-asian="zh" style:country-asian="CN" style:font-name-complex="FreeSans1" style:font-size-complex="12pt" style:language-complex="hi" style:country-complex="IN"/>

</xml_diff>